<commit_message>
Write something to Use Case Model
</commit_message>
<xml_diff>
--- a/Project_UseCaseModel.docx
+++ b/Project_UseCaseModel.docx
@@ -1,6 +1,6 @@
 
 <file path=word/document.xml><?xml version="1.0" encoding="utf-8"?>
-<w:document xmlns:ve="http://schemas.openxmlformats.org/markup-compatibility/2006" xmlns:o="urn:schemas-microsoft-com:office:office" xmlns:r="http://schemas.openxmlformats.org/officeDocument/2006/relationships" xmlns:m="http://schemas.openxmlformats.org/officeDocument/2006/math" xmlns:v="urn:schemas-microsoft-com:vml" xmlns:wp="http://schemas.openxmlformats.org/drawingml/2006/wordprocessingDrawing" xmlns:w10="urn:schemas-microsoft-com:office:word" xmlns:w="http://schemas.openxmlformats.org/wordprocessingml/2006/main" xmlns:wne="http://schemas.microsoft.com/office/word/2006/wordml">
+<w:document xmlns:wpc="http://schemas.microsoft.com/office/word/2010/wordprocessingCanvas" xmlns:cx="http://schemas.microsoft.com/office/drawing/2014/chartex" xmlns:cx1="http://schemas.microsoft.com/office/drawing/2015/9/8/chartex" xmlns:cx2="http://schemas.microsoft.com/office/drawing/2015/10/21/chartex" xmlns:cx3="http://schemas.microsoft.com/office/drawing/2016/5/9/chartex" xmlns:cx4="http://schemas.microsoft.com/office/drawing/2016/5/10/chartex" xmlns:cx5="http://schemas.microsoft.com/office/drawing/2016/5/11/chartex" xmlns:cx6="http://schemas.microsoft.com/office/drawing/2016/5/12/chartex" xmlns:cx7="http://schemas.microsoft.com/office/drawing/2016/5/13/chartex" xmlns:cx8="http://schemas.microsoft.com/office/drawing/2016/5/14/chartex" xmlns:mc="http://schemas.openxmlformats.org/markup-compatibility/2006" xmlns:aink="http://schemas.microsoft.com/office/drawing/2016/ink" xmlns:am3d="http://schemas.microsoft.com/office/drawing/2017/model3d" xmlns:o="urn:schemas-microsoft-com:office:office" xmlns:r="http://schemas.openxmlformats.org/officeDocument/2006/relationships" xmlns:m="http://schemas.openxmlformats.org/officeDocument/2006/math" xmlns:v="urn:schemas-microsoft-com:vml" xmlns:wp14="http://schemas.microsoft.com/office/word/2010/wordprocessingDrawing" xmlns:wp="http://schemas.openxmlformats.org/drawingml/2006/wordprocessingDrawing" xmlns:w10="urn:schemas-microsoft-com:office:word" xmlns:w="http://schemas.openxmlformats.org/wordprocessingml/2006/main" xmlns:w14="http://schemas.microsoft.com/office/word/2010/wordml" xmlns:w15="http://schemas.microsoft.com/office/word/2012/wordml" xmlns:w16cid="http://schemas.microsoft.com/office/word/2016/wordml/cid" xmlns:w16se="http://schemas.microsoft.com/office/word/2015/wordml/symex" xmlns:wpg="http://schemas.microsoft.com/office/word/2010/wordprocessingGroup" xmlns:wpi="http://schemas.microsoft.com/office/word/2010/wordprocessingInk" xmlns:wne="http://schemas.microsoft.com/office/word/2006/wordml" xmlns:wps="http://schemas.microsoft.com/office/word/2010/wordprocessingShape" mc:Ignorable="w14 w15 w16se w16cid wp14">
   <w:body>
     <w:p>
       <w:pPr>
@@ -11,22 +11,7 @@
         </w:rPr>
       </w:pPr>
       <w:r>
-        <w:fldChar w:fldCharType="begin"/>
-      </w:r>
-      <w:r>
-        <w:instrText xml:space="preserve"> SUBJECT  \* MERGEFORMAT </w:instrText>
-      </w:r>
-      <w:r>
-        <w:fldChar w:fldCharType="separate"/>
-      </w:r>
-      <w:r>
-        <w:rPr>
-          <w:rFonts w:ascii="Times New Roman" w:hAnsi="Times New Roman"/>
-        </w:rPr>
-        <w:t>&lt;Project Name&gt;</w:t>
-      </w:r>
-      <w:r>
-        <w:fldChar w:fldCharType="end"/>
+        <w:t>Gym Management System</w:t>
       </w:r>
     </w:p>
     <w:p>
@@ -137,7 +122,7 @@
           <w:insideV w:val="single" w:sz="6" w:space="0" w:color="auto"/>
         </w:tblBorders>
         <w:tblLayout w:type="fixed"/>
-        <w:tblLook w:val="0000"/>
+        <w:tblLook w:val="0000" w:firstRow="0" w:lastRow="0" w:firstColumn="0" w:lastColumn="0" w:noHBand="0" w:noVBand="0"/>
       </w:tblPr>
       <w:tblGrid>
         <w:gridCol w:w="2304"/>
@@ -237,23 +222,7 @@
               <w:pStyle w:val="Tabletext"/>
             </w:pPr>
             <w:r>
-              <w:t>&lt;</w:t>
-            </w:r>
-            <w:proofErr w:type="spellStart"/>
-            <w:r>
-              <w:t>dd</w:t>
-            </w:r>
-            <w:proofErr w:type="spellEnd"/>
-            <w:r>
-              <w:t>/</w:t>
-            </w:r>
-            <w:proofErr w:type="spellStart"/>
-            <w:r>
-              <w:t>mmm</w:t>
-            </w:r>
-            <w:proofErr w:type="spellEnd"/>
-            <w:r>
-              <w:t>/</w:t>
+              <w:t>&lt;dd/mmm/</w:t>
             </w:r>
             <w:proofErr w:type="spellStart"/>
             <w:r>
@@ -469,7 +438,6 @@
           <w:tab w:val="left" w:pos="432"/>
         </w:tabs>
         <w:rPr>
-          <w:rFonts w:eastAsiaTheme="minorEastAsia"/>
           <w:noProof/>
           <w:sz w:val="22"/>
           <w:szCs w:val="22"/>
@@ -492,7 +460,6 @@
       </w:r>
       <w:r>
         <w:rPr>
-          <w:rFonts w:eastAsiaTheme="minorEastAsia"/>
           <w:noProof/>
           <w:sz w:val="22"/>
           <w:szCs w:val="22"/>
@@ -554,7 +521,6 @@
           <w:tab w:val="left" w:pos="432"/>
         </w:tabs>
         <w:rPr>
-          <w:rFonts w:eastAsiaTheme="minorEastAsia"/>
           <w:noProof/>
           <w:sz w:val="22"/>
           <w:szCs w:val="22"/>
@@ -568,7 +534,6 @@
       </w:r>
       <w:r>
         <w:rPr>
-          <w:rFonts w:eastAsiaTheme="minorEastAsia"/>
           <w:noProof/>
           <w:sz w:val="22"/>
           <w:szCs w:val="22"/>
@@ -643,20 +608,34 @@
         </w:rPr>
         <w:br w:type="page"/>
       </w:r>
-      <w:fldSimple w:instr="title  \* Mergeformat ">
-        <w:r>
-          <w:rPr>
-            <w:rFonts w:ascii="Times New Roman" w:hAnsi="Times New Roman"/>
-          </w:rPr>
-          <w:t xml:space="preserve">Use-Case </w:t>
-        </w:r>
-        <w:r>
-          <w:rPr>
-            <w:rFonts w:ascii="Times New Roman" w:hAnsi="Times New Roman"/>
-          </w:rPr>
-          <w:t>Model</w:t>
-        </w:r>
-      </w:fldSimple>
+      <w:r>
+        <w:lastRenderedPageBreak/>
+        <w:fldChar w:fldCharType="begin"/>
+      </w:r>
+      <w:r>
+        <w:instrText xml:space="preserve">title  \* Mergeformat </w:instrText>
+      </w:r>
+      <w:r>
+        <w:fldChar w:fldCharType="separate"/>
+      </w:r>
+      <w:r>
+        <w:rPr>
+          <w:rFonts w:ascii="Times New Roman" w:hAnsi="Times New Roman"/>
+        </w:rPr>
+        <w:t xml:space="preserve">Use-Case </w:t>
+      </w:r>
+      <w:r>
+        <w:rPr>
+          <w:rFonts w:ascii="Times New Roman" w:hAnsi="Times New Roman"/>
+        </w:rPr>
+        <w:t>Model</w:t>
+      </w:r>
+      <w:r>
+        <w:rPr>
+          <w:rFonts w:ascii="Times New Roman" w:hAnsi="Times New Roman"/>
+        </w:rPr>
+        <w:fldChar w:fldCharType="end"/>
+      </w:r>
       <w:bookmarkStart w:id="0" w:name="_Toc423410237"/>
       <w:bookmarkStart w:id="1" w:name="_Toc425054503"/>
       <w:r>
@@ -722,15 +701,15 @@
         <w:rPr>
           <w:b/>
           <w:i/>
-          <w:color w:val="C0504D" w:themeColor="accent2"/>
-          <w:sz w:val="24"/>
-        </w:rPr>
-      </w:pPr>
-      <w:r>
-        <w:rPr>
-          <w:b/>
-          <w:i/>
-          <w:color w:val="C0504D" w:themeColor="accent2"/>
+          <w:color w:val="C0504D"/>
+          <w:sz w:val="24"/>
+        </w:rPr>
+      </w:pPr>
+      <w:r>
+        <w:rPr>
+          <w:b/>
+          <w:i/>
+          <w:color w:val="C0504D"/>
           <w:sz w:val="24"/>
         </w:rPr>
         <w:t>Use case: &lt;use case goal&gt;</w:t>
@@ -744,15 +723,15 @@
         <w:rPr>
           <w:b/>
           <w:i/>
-          <w:color w:val="C0504D" w:themeColor="accent2"/>
-          <w:sz w:val="24"/>
-        </w:rPr>
-      </w:pPr>
-      <w:r>
-        <w:rPr>
-          <w:b/>
-          <w:i/>
-          <w:color w:val="C0504D" w:themeColor="accent2"/>
+          <w:color w:val="C0504D"/>
+          <w:sz w:val="24"/>
+        </w:rPr>
+      </w:pPr>
+      <w:r>
+        <w:rPr>
+          <w:b/>
+          <w:i/>
+          <w:color w:val="C0504D"/>
           <w:sz w:val="24"/>
         </w:rPr>
         <w:t>Level: &lt;one of: summary level, user-goal level, sub-function&gt;</w:t>
@@ -766,15 +745,15 @@
         <w:rPr>
           <w:b/>
           <w:i/>
-          <w:color w:val="C0504D" w:themeColor="accent2"/>
-          <w:sz w:val="24"/>
-        </w:rPr>
-      </w:pPr>
-      <w:r>
-        <w:rPr>
-          <w:b/>
-          <w:i/>
-          <w:color w:val="C0504D" w:themeColor="accent2"/>
+          <w:color w:val="C0504D"/>
+          <w:sz w:val="24"/>
+        </w:rPr>
+      </w:pPr>
+      <w:r>
+        <w:rPr>
+          <w:b/>
+          <w:i/>
+          <w:color w:val="C0504D"/>
           <w:sz w:val="24"/>
         </w:rPr>
         <w:t>Primary actor: &lt;a role name for the actor who initiates the use case&gt;</w:t>
@@ -788,15 +767,15 @@
         <w:rPr>
           <w:b/>
           <w:i/>
-          <w:color w:val="C0504D" w:themeColor="accent2"/>
-          <w:sz w:val="24"/>
-        </w:rPr>
-      </w:pPr>
-      <w:r>
-        <w:rPr>
-          <w:b/>
-          <w:i/>
-          <w:color w:val="C0504D" w:themeColor="accent2"/>
+          <w:color w:val="C0504D"/>
+          <w:sz w:val="24"/>
+        </w:rPr>
+      </w:pPr>
+      <w:r>
+        <w:rPr>
+          <w:b/>
+          <w:i/>
+          <w:color w:val="C0504D"/>
           <w:sz w:val="24"/>
         </w:rPr>
         <w:t xml:space="preserve">Main success scenario: &lt;the steps of the main success </w:t>
@@ -805,7 +784,7 @@
         <w:rPr>
           <w:b/>
           <w:i/>
-          <w:color w:val="C0504D" w:themeColor="accent2"/>
+          <w:color w:val="C0504D"/>
           <w:sz w:val="24"/>
         </w:rPr>
         <w:t>scenario from trigger to goal delivery</w:t>
@@ -815,7 +794,7 @@
           <w:b/>
           <w:i/>
           <w:vanish/>
-          <w:color w:val="C0504D" w:themeColor="accent2"/>
+          <w:color w:val="C0504D"/>
           <w:sz w:val="24"/>
         </w:rPr>
         <w:t>e following format:</w:t>
@@ -825,7 +804,7 @@
           <w:b/>
           <w:i/>
           <w:vanish/>
-          <w:color w:val="C0504D" w:themeColor="accent2"/>
+          <w:color w:val="C0504D"/>
           <w:sz w:val="24"/>
         </w:rPr>
         <w:cr/>
@@ -835,706 +814,706 @@
           <w:b/>
           <w:i/>
           <w:vanish/>
-          <w:color w:val="C0504D" w:themeColor="accent2"/>
-          <w:sz w:val="24"/>
-        </w:rPr>
-        <w:pgNum/>
-      </w:r>
-      <w:r>
-        <w:rPr>
-          <w:b/>
-          <w:i/>
-          <w:vanish/>
-          <w:color w:val="C0504D" w:themeColor="accent2"/>
-          <w:sz w:val="24"/>
-        </w:rPr>
-        <w:pgNum/>
-      </w:r>
-      <w:r>
-        <w:rPr>
-          <w:b/>
-          <w:i/>
-          <w:vanish/>
-          <w:color w:val="C0504D" w:themeColor="accent2"/>
-          <w:sz w:val="24"/>
-        </w:rPr>
-        <w:pgNum/>
-      </w:r>
-      <w:r>
-        <w:rPr>
-          <w:b/>
-          <w:i/>
-          <w:vanish/>
-          <w:color w:val="C0504D" w:themeColor="accent2"/>
-          <w:sz w:val="24"/>
-        </w:rPr>
-        <w:pgNum/>
-      </w:r>
-      <w:r>
-        <w:rPr>
-          <w:b/>
-          <w:i/>
-          <w:vanish/>
-          <w:color w:val="C0504D" w:themeColor="accent2"/>
-          <w:sz w:val="24"/>
-        </w:rPr>
-        <w:pgNum/>
-      </w:r>
-      <w:r>
-        <w:rPr>
-          <w:b/>
-          <w:i/>
-          <w:vanish/>
-          <w:color w:val="C0504D" w:themeColor="accent2"/>
-          <w:sz w:val="24"/>
-        </w:rPr>
-        <w:pgNum/>
-      </w:r>
-      <w:r>
-        <w:rPr>
-          <w:b/>
-          <w:i/>
-          <w:vanish/>
-          <w:color w:val="C0504D" w:themeColor="accent2"/>
-          <w:sz w:val="24"/>
-        </w:rPr>
-        <w:pgNum/>
-      </w:r>
-      <w:r>
-        <w:rPr>
-          <w:b/>
-          <w:i/>
-          <w:vanish/>
-          <w:color w:val="C0504D" w:themeColor="accent2"/>
-          <w:sz w:val="24"/>
-        </w:rPr>
-        <w:pgNum/>
-      </w:r>
-      <w:r>
-        <w:rPr>
-          <w:b/>
-          <w:i/>
-          <w:vanish/>
-          <w:color w:val="C0504D" w:themeColor="accent2"/>
-          <w:sz w:val="24"/>
-        </w:rPr>
-        <w:pgNum/>
-      </w:r>
-      <w:r>
-        <w:rPr>
-          <w:b/>
-          <w:i/>
-          <w:vanish/>
-          <w:color w:val="C0504D" w:themeColor="accent2"/>
-          <w:sz w:val="24"/>
-        </w:rPr>
-        <w:pgNum/>
-      </w:r>
-      <w:r>
-        <w:rPr>
-          <w:b/>
-          <w:i/>
-          <w:vanish/>
-          <w:color w:val="C0504D" w:themeColor="accent2"/>
-          <w:sz w:val="24"/>
-        </w:rPr>
-        <w:pgNum/>
-      </w:r>
-      <w:r>
-        <w:rPr>
-          <w:b/>
-          <w:i/>
-          <w:vanish/>
-          <w:color w:val="C0504D" w:themeColor="accent2"/>
-          <w:sz w:val="24"/>
-        </w:rPr>
-        <w:pgNum/>
-      </w:r>
-      <w:r>
-        <w:rPr>
-          <w:b/>
-          <w:i/>
-          <w:vanish/>
-          <w:color w:val="C0504D" w:themeColor="accent2"/>
-          <w:sz w:val="24"/>
-        </w:rPr>
-        <w:pgNum/>
-      </w:r>
-      <w:r>
-        <w:rPr>
-          <w:b/>
-          <w:i/>
-          <w:vanish/>
-          <w:color w:val="C0504D" w:themeColor="accent2"/>
-          <w:sz w:val="24"/>
-        </w:rPr>
-        <w:pgNum/>
-      </w:r>
-      <w:r>
-        <w:rPr>
-          <w:b/>
-          <w:i/>
-          <w:vanish/>
-          <w:color w:val="C0504D" w:themeColor="accent2"/>
-          <w:sz w:val="24"/>
-        </w:rPr>
-        <w:pgNum/>
-      </w:r>
-      <w:r>
-        <w:rPr>
-          <w:b/>
-          <w:i/>
-          <w:vanish/>
-          <w:color w:val="C0504D" w:themeColor="accent2"/>
-          <w:sz w:val="24"/>
-        </w:rPr>
-        <w:pgNum/>
-      </w:r>
-      <w:r>
-        <w:rPr>
-          <w:b/>
-          <w:i/>
-          <w:vanish/>
-          <w:color w:val="C0504D" w:themeColor="accent2"/>
-          <w:sz w:val="24"/>
-        </w:rPr>
-        <w:pgNum/>
-      </w:r>
-      <w:r>
-        <w:rPr>
-          <w:b/>
-          <w:i/>
-          <w:vanish/>
-          <w:color w:val="C0504D" w:themeColor="accent2"/>
-          <w:sz w:val="24"/>
-        </w:rPr>
-        <w:pgNum/>
-      </w:r>
-      <w:r>
-        <w:rPr>
-          <w:b/>
-          <w:i/>
-          <w:vanish/>
-          <w:color w:val="C0504D" w:themeColor="accent2"/>
-          <w:sz w:val="24"/>
-        </w:rPr>
-        <w:pgNum/>
-      </w:r>
-      <w:r>
-        <w:rPr>
-          <w:b/>
-          <w:i/>
-          <w:vanish/>
-          <w:color w:val="C0504D" w:themeColor="accent2"/>
-          <w:sz w:val="24"/>
-        </w:rPr>
-        <w:pgNum/>
-      </w:r>
-      <w:r>
-        <w:rPr>
-          <w:b/>
-          <w:i/>
-          <w:vanish/>
-          <w:color w:val="C0504D" w:themeColor="accent2"/>
-          <w:sz w:val="24"/>
-        </w:rPr>
-        <w:pgNum/>
-      </w:r>
-      <w:r>
-        <w:rPr>
-          <w:b/>
-          <w:i/>
-          <w:vanish/>
-          <w:color w:val="C0504D" w:themeColor="accent2"/>
-          <w:sz w:val="24"/>
-        </w:rPr>
-        <w:pgNum/>
-      </w:r>
-      <w:r>
-        <w:rPr>
-          <w:b/>
-          <w:i/>
-          <w:vanish/>
-          <w:color w:val="C0504D" w:themeColor="accent2"/>
-          <w:sz w:val="24"/>
-        </w:rPr>
-        <w:pgNum/>
-      </w:r>
-      <w:r>
-        <w:rPr>
-          <w:b/>
-          <w:i/>
-          <w:vanish/>
-          <w:color w:val="C0504D" w:themeColor="accent2"/>
-          <w:sz w:val="24"/>
-        </w:rPr>
-        <w:pgNum/>
-      </w:r>
-      <w:r>
-        <w:rPr>
-          <w:b/>
-          <w:i/>
-          <w:vanish/>
-          <w:color w:val="C0504D" w:themeColor="accent2"/>
-          <w:sz w:val="24"/>
-        </w:rPr>
-        <w:pgNum/>
-      </w:r>
-      <w:r>
-        <w:rPr>
-          <w:b/>
-          <w:i/>
-          <w:vanish/>
-          <w:color w:val="C0504D" w:themeColor="accent2"/>
-          <w:sz w:val="24"/>
-        </w:rPr>
-        <w:pgNum/>
-      </w:r>
-      <w:r>
-        <w:rPr>
-          <w:b/>
-          <w:i/>
-          <w:vanish/>
-          <w:color w:val="C0504D" w:themeColor="accent2"/>
-          <w:sz w:val="24"/>
-        </w:rPr>
-        <w:pgNum/>
-      </w:r>
-      <w:r>
-        <w:rPr>
-          <w:b/>
-          <w:i/>
-          <w:vanish/>
-          <w:color w:val="C0504D" w:themeColor="accent2"/>
-          <w:sz w:val="24"/>
-        </w:rPr>
-        <w:pgNum/>
-      </w:r>
-      <w:r>
-        <w:rPr>
-          <w:b/>
-          <w:i/>
-          <w:vanish/>
-          <w:color w:val="C0504D" w:themeColor="accent2"/>
-          <w:sz w:val="24"/>
-        </w:rPr>
-        <w:pgNum/>
-      </w:r>
-      <w:r>
-        <w:rPr>
-          <w:b/>
-          <w:i/>
-          <w:vanish/>
-          <w:color w:val="C0504D" w:themeColor="accent2"/>
-          <w:sz w:val="24"/>
-        </w:rPr>
-        <w:pgNum/>
-      </w:r>
-      <w:r>
-        <w:rPr>
-          <w:b/>
-          <w:i/>
-          <w:vanish/>
-          <w:color w:val="C0504D" w:themeColor="accent2"/>
-          <w:sz w:val="24"/>
-        </w:rPr>
-        <w:pgNum/>
-      </w:r>
-      <w:r>
-        <w:rPr>
-          <w:b/>
-          <w:i/>
-          <w:vanish/>
-          <w:color w:val="C0504D" w:themeColor="accent2"/>
-          <w:sz w:val="24"/>
-        </w:rPr>
-        <w:pgNum/>
-      </w:r>
-      <w:r>
-        <w:rPr>
-          <w:b/>
-          <w:i/>
-          <w:vanish/>
-          <w:color w:val="C0504D" w:themeColor="accent2"/>
-          <w:sz w:val="24"/>
-        </w:rPr>
-        <w:pgNum/>
-      </w:r>
-      <w:r>
-        <w:rPr>
-          <w:b/>
-          <w:i/>
-          <w:vanish/>
-          <w:color w:val="C0504D" w:themeColor="accent2"/>
-          <w:sz w:val="24"/>
-        </w:rPr>
-        <w:pgNum/>
-      </w:r>
-      <w:r>
-        <w:rPr>
-          <w:b/>
-          <w:i/>
-          <w:vanish/>
-          <w:color w:val="C0504D" w:themeColor="accent2"/>
-          <w:sz w:val="24"/>
-        </w:rPr>
-        <w:pgNum/>
-      </w:r>
-      <w:r>
-        <w:rPr>
-          <w:b/>
-          <w:i/>
-          <w:vanish/>
-          <w:color w:val="C0504D" w:themeColor="accent2"/>
-          <w:sz w:val="24"/>
-        </w:rPr>
-        <w:pgNum/>
-      </w:r>
-      <w:r>
-        <w:rPr>
-          <w:b/>
-          <w:i/>
-          <w:vanish/>
-          <w:color w:val="C0504D" w:themeColor="accent2"/>
-          <w:sz w:val="24"/>
-        </w:rPr>
-        <w:pgNum/>
-      </w:r>
-      <w:r>
-        <w:rPr>
-          <w:b/>
-          <w:i/>
-          <w:vanish/>
-          <w:color w:val="C0504D" w:themeColor="accent2"/>
-          <w:sz w:val="24"/>
-        </w:rPr>
-        <w:pgNum/>
-      </w:r>
-      <w:r>
-        <w:rPr>
-          <w:b/>
-          <w:i/>
-          <w:vanish/>
-          <w:color w:val="C0504D" w:themeColor="accent2"/>
-          <w:sz w:val="24"/>
-        </w:rPr>
-        <w:pgNum/>
-      </w:r>
-      <w:r>
-        <w:rPr>
-          <w:b/>
-          <w:i/>
-          <w:vanish/>
-          <w:color w:val="C0504D" w:themeColor="accent2"/>
-          <w:sz w:val="24"/>
-        </w:rPr>
-        <w:pgNum/>
-      </w:r>
-      <w:r>
-        <w:rPr>
-          <w:b/>
-          <w:i/>
-          <w:vanish/>
-          <w:color w:val="C0504D" w:themeColor="accent2"/>
-          <w:sz w:val="24"/>
-        </w:rPr>
-        <w:pgNum/>
-      </w:r>
-      <w:r>
-        <w:rPr>
-          <w:b/>
-          <w:i/>
-          <w:vanish/>
-          <w:color w:val="C0504D" w:themeColor="accent2"/>
-          <w:sz w:val="24"/>
-        </w:rPr>
-        <w:pgNum/>
-      </w:r>
-      <w:r>
-        <w:rPr>
-          <w:b/>
-          <w:i/>
-          <w:vanish/>
-          <w:color w:val="C0504D" w:themeColor="accent2"/>
-          <w:sz w:val="24"/>
-        </w:rPr>
-        <w:pgNum/>
-      </w:r>
-      <w:r>
-        <w:rPr>
-          <w:b/>
-          <w:i/>
-          <w:vanish/>
-          <w:color w:val="C0504D" w:themeColor="accent2"/>
-          <w:sz w:val="24"/>
-        </w:rPr>
-        <w:pgNum/>
-      </w:r>
-      <w:r>
-        <w:rPr>
-          <w:b/>
-          <w:i/>
-          <w:vanish/>
-          <w:color w:val="C0504D" w:themeColor="accent2"/>
-          <w:sz w:val="24"/>
-        </w:rPr>
-        <w:pgNum/>
-      </w:r>
-      <w:r>
-        <w:rPr>
-          <w:b/>
-          <w:i/>
-          <w:vanish/>
-          <w:color w:val="C0504D" w:themeColor="accent2"/>
-          <w:sz w:val="24"/>
-        </w:rPr>
-        <w:pgNum/>
-      </w:r>
-      <w:r>
-        <w:rPr>
-          <w:b/>
-          <w:i/>
-          <w:vanish/>
-          <w:color w:val="C0504D" w:themeColor="accent2"/>
-          <w:sz w:val="24"/>
-        </w:rPr>
-        <w:pgNum/>
-      </w:r>
-      <w:r>
-        <w:rPr>
-          <w:b/>
-          <w:i/>
-          <w:vanish/>
-          <w:color w:val="C0504D" w:themeColor="accent2"/>
-          <w:sz w:val="24"/>
-        </w:rPr>
-        <w:pgNum/>
-      </w:r>
-      <w:r>
-        <w:rPr>
-          <w:b/>
-          <w:i/>
-          <w:vanish/>
-          <w:color w:val="C0504D" w:themeColor="accent2"/>
-          <w:sz w:val="24"/>
-        </w:rPr>
-        <w:pgNum/>
-      </w:r>
-      <w:r>
-        <w:rPr>
-          <w:b/>
-          <w:i/>
-          <w:vanish/>
-          <w:color w:val="C0504D" w:themeColor="accent2"/>
-          <w:sz w:val="24"/>
-        </w:rPr>
-        <w:pgNum/>
-      </w:r>
-      <w:r>
-        <w:rPr>
-          <w:b/>
-          <w:i/>
-          <w:vanish/>
-          <w:color w:val="C0504D" w:themeColor="accent2"/>
-          <w:sz w:val="24"/>
-        </w:rPr>
-        <w:pgNum/>
-      </w:r>
-      <w:r>
-        <w:rPr>
-          <w:b/>
-          <w:i/>
-          <w:vanish/>
-          <w:color w:val="C0504D" w:themeColor="accent2"/>
-          <w:sz w:val="24"/>
-        </w:rPr>
-        <w:pgNum/>
-      </w:r>
-      <w:r>
-        <w:rPr>
-          <w:b/>
-          <w:i/>
-          <w:vanish/>
-          <w:color w:val="C0504D" w:themeColor="accent2"/>
-          <w:sz w:val="24"/>
-        </w:rPr>
-        <w:pgNum/>
-      </w:r>
-      <w:r>
-        <w:rPr>
-          <w:b/>
-          <w:i/>
-          <w:vanish/>
-          <w:color w:val="C0504D" w:themeColor="accent2"/>
-          <w:sz w:val="24"/>
-        </w:rPr>
-        <w:pgNum/>
-      </w:r>
-      <w:r>
-        <w:rPr>
-          <w:b/>
-          <w:i/>
-          <w:vanish/>
-          <w:color w:val="C0504D" w:themeColor="accent2"/>
-          <w:sz w:val="24"/>
-        </w:rPr>
-        <w:pgNum/>
-      </w:r>
-      <w:r>
-        <w:rPr>
-          <w:b/>
-          <w:i/>
-          <w:vanish/>
-          <w:color w:val="C0504D" w:themeColor="accent2"/>
-          <w:sz w:val="24"/>
-        </w:rPr>
-        <w:pgNum/>
-      </w:r>
-      <w:r>
-        <w:rPr>
-          <w:b/>
-          <w:i/>
-          <w:vanish/>
-          <w:color w:val="C0504D" w:themeColor="accent2"/>
-          <w:sz w:val="24"/>
-        </w:rPr>
-        <w:pgNum/>
-      </w:r>
-      <w:r>
-        <w:rPr>
-          <w:b/>
-          <w:i/>
-          <w:vanish/>
-          <w:color w:val="C0504D" w:themeColor="accent2"/>
-          <w:sz w:val="24"/>
-        </w:rPr>
-        <w:pgNum/>
-      </w:r>
-      <w:r>
-        <w:rPr>
-          <w:b/>
-          <w:i/>
-          <w:vanish/>
-          <w:color w:val="C0504D" w:themeColor="accent2"/>
-          <w:sz w:val="24"/>
-        </w:rPr>
-        <w:pgNum/>
-      </w:r>
-      <w:r>
-        <w:rPr>
-          <w:b/>
-          <w:i/>
-          <w:vanish/>
-          <w:color w:val="C0504D" w:themeColor="accent2"/>
-          <w:sz w:val="24"/>
-        </w:rPr>
-        <w:pgNum/>
-      </w:r>
-      <w:r>
-        <w:rPr>
-          <w:b/>
-          <w:i/>
-          <w:vanish/>
-          <w:color w:val="C0504D" w:themeColor="accent2"/>
-          <w:sz w:val="24"/>
-        </w:rPr>
-        <w:pgNum/>
-      </w:r>
-      <w:r>
-        <w:rPr>
-          <w:b/>
-          <w:i/>
-          <w:vanish/>
-          <w:color w:val="C0504D" w:themeColor="accent2"/>
-          <w:sz w:val="24"/>
-        </w:rPr>
-        <w:pgNum/>
-      </w:r>
-      <w:r>
-        <w:rPr>
-          <w:b/>
-          <w:i/>
-          <w:vanish/>
-          <w:color w:val="C0504D" w:themeColor="accent2"/>
-          <w:sz w:val="24"/>
-        </w:rPr>
-        <w:pgNum/>
-      </w:r>
-      <w:r>
-        <w:rPr>
-          <w:b/>
-          <w:i/>
-          <w:vanish/>
-          <w:color w:val="C0504D" w:themeColor="accent2"/>
-          <w:sz w:val="24"/>
-        </w:rPr>
-        <w:pgNum/>
-      </w:r>
-      <w:r>
-        <w:rPr>
-          <w:b/>
-          <w:i/>
-          <w:vanish/>
-          <w:color w:val="C0504D" w:themeColor="accent2"/>
-          <w:sz w:val="24"/>
-        </w:rPr>
-        <w:pgNum/>
-      </w:r>
-      <w:r>
-        <w:rPr>
-          <w:b/>
-          <w:i/>
-          <w:vanish/>
-          <w:color w:val="C0504D" w:themeColor="accent2"/>
-          <w:sz w:val="24"/>
-        </w:rPr>
-        <w:pgNum/>
-      </w:r>
-      <w:r>
-        <w:rPr>
-          <w:b/>
-          <w:i/>
-          <w:vanish/>
-          <w:color w:val="C0504D" w:themeColor="accent2"/>
-          <w:sz w:val="24"/>
-        </w:rPr>
-        <w:pgNum/>
-      </w:r>
-      <w:r>
-        <w:rPr>
-          <w:b/>
-          <w:i/>
-          <w:vanish/>
-          <w:color w:val="C0504D" w:themeColor="accent2"/>
-          <w:sz w:val="24"/>
-        </w:rPr>
-        <w:pgNum/>
-      </w:r>
-      <w:r>
-        <w:rPr>
-          <w:b/>
-          <w:i/>
-          <w:vanish/>
-          <w:color w:val="C0504D" w:themeColor="accent2"/>
-          <w:sz w:val="24"/>
-        </w:rPr>
-        <w:pgNum/>
-      </w:r>
-      <w:r>
-        <w:rPr>
-          <w:b/>
-          <w:i/>
-          <w:vanish/>
-          <w:color w:val="C0504D" w:themeColor="accent2"/>
-          <w:sz w:val="24"/>
-        </w:rPr>
-        <w:pgNum/>
-      </w:r>
-      <w:r>
-        <w:rPr>
-          <w:b/>
-          <w:i/>
-          <w:color w:val="C0504D" w:themeColor="accent2"/>
+          <w:color w:val="C0504D"/>
+          <w:sz w:val="24"/>
+        </w:rPr>
+        <w:pgNum/>
+      </w:r>
+      <w:r>
+        <w:rPr>
+          <w:b/>
+          <w:i/>
+          <w:vanish/>
+          <w:color w:val="C0504D"/>
+          <w:sz w:val="24"/>
+        </w:rPr>
+        <w:pgNum/>
+      </w:r>
+      <w:r>
+        <w:rPr>
+          <w:b/>
+          <w:i/>
+          <w:vanish/>
+          <w:color w:val="C0504D"/>
+          <w:sz w:val="24"/>
+        </w:rPr>
+        <w:pgNum/>
+      </w:r>
+      <w:r>
+        <w:rPr>
+          <w:b/>
+          <w:i/>
+          <w:vanish/>
+          <w:color w:val="C0504D"/>
+          <w:sz w:val="24"/>
+        </w:rPr>
+        <w:pgNum/>
+      </w:r>
+      <w:r>
+        <w:rPr>
+          <w:b/>
+          <w:i/>
+          <w:vanish/>
+          <w:color w:val="C0504D"/>
+          <w:sz w:val="24"/>
+        </w:rPr>
+        <w:pgNum/>
+      </w:r>
+      <w:r>
+        <w:rPr>
+          <w:b/>
+          <w:i/>
+          <w:vanish/>
+          <w:color w:val="C0504D"/>
+          <w:sz w:val="24"/>
+        </w:rPr>
+        <w:pgNum/>
+      </w:r>
+      <w:r>
+        <w:rPr>
+          <w:b/>
+          <w:i/>
+          <w:vanish/>
+          <w:color w:val="C0504D"/>
+          <w:sz w:val="24"/>
+        </w:rPr>
+        <w:pgNum/>
+      </w:r>
+      <w:r>
+        <w:rPr>
+          <w:b/>
+          <w:i/>
+          <w:vanish/>
+          <w:color w:val="C0504D"/>
+          <w:sz w:val="24"/>
+        </w:rPr>
+        <w:pgNum/>
+      </w:r>
+      <w:r>
+        <w:rPr>
+          <w:b/>
+          <w:i/>
+          <w:vanish/>
+          <w:color w:val="C0504D"/>
+          <w:sz w:val="24"/>
+        </w:rPr>
+        <w:pgNum/>
+      </w:r>
+      <w:r>
+        <w:rPr>
+          <w:b/>
+          <w:i/>
+          <w:vanish/>
+          <w:color w:val="C0504D"/>
+          <w:sz w:val="24"/>
+        </w:rPr>
+        <w:pgNum/>
+      </w:r>
+      <w:r>
+        <w:rPr>
+          <w:b/>
+          <w:i/>
+          <w:vanish/>
+          <w:color w:val="C0504D"/>
+          <w:sz w:val="24"/>
+        </w:rPr>
+        <w:pgNum/>
+      </w:r>
+      <w:r>
+        <w:rPr>
+          <w:b/>
+          <w:i/>
+          <w:vanish/>
+          <w:color w:val="C0504D"/>
+          <w:sz w:val="24"/>
+        </w:rPr>
+        <w:pgNum/>
+      </w:r>
+      <w:r>
+        <w:rPr>
+          <w:b/>
+          <w:i/>
+          <w:vanish/>
+          <w:color w:val="C0504D"/>
+          <w:sz w:val="24"/>
+        </w:rPr>
+        <w:pgNum/>
+      </w:r>
+      <w:r>
+        <w:rPr>
+          <w:b/>
+          <w:i/>
+          <w:vanish/>
+          <w:color w:val="C0504D"/>
+          <w:sz w:val="24"/>
+        </w:rPr>
+        <w:pgNum/>
+      </w:r>
+      <w:r>
+        <w:rPr>
+          <w:b/>
+          <w:i/>
+          <w:vanish/>
+          <w:color w:val="C0504D"/>
+          <w:sz w:val="24"/>
+        </w:rPr>
+        <w:pgNum/>
+      </w:r>
+      <w:r>
+        <w:rPr>
+          <w:b/>
+          <w:i/>
+          <w:vanish/>
+          <w:color w:val="C0504D"/>
+          <w:sz w:val="24"/>
+        </w:rPr>
+        <w:pgNum/>
+      </w:r>
+      <w:r>
+        <w:rPr>
+          <w:b/>
+          <w:i/>
+          <w:vanish/>
+          <w:color w:val="C0504D"/>
+          <w:sz w:val="24"/>
+        </w:rPr>
+        <w:pgNum/>
+      </w:r>
+      <w:r>
+        <w:rPr>
+          <w:b/>
+          <w:i/>
+          <w:vanish/>
+          <w:color w:val="C0504D"/>
+          <w:sz w:val="24"/>
+        </w:rPr>
+        <w:pgNum/>
+      </w:r>
+      <w:r>
+        <w:rPr>
+          <w:b/>
+          <w:i/>
+          <w:vanish/>
+          <w:color w:val="C0504D"/>
+          <w:sz w:val="24"/>
+        </w:rPr>
+        <w:pgNum/>
+      </w:r>
+      <w:r>
+        <w:rPr>
+          <w:b/>
+          <w:i/>
+          <w:vanish/>
+          <w:color w:val="C0504D"/>
+          <w:sz w:val="24"/>
+        </w:rPr>
+        <w:pgNum/>
+      </w:r>
+      <w:r>
+        <w:rPr>
+          <w:b/>
+          <w:i/>
+          <w:vanish/>
+          <w:color w:val="C0504D"/>
+          <w:sz w:val="24"/>
+        </w:rPr>
+        <w:pgNum/>
+      </w:r>
+      <w:r>
+        <w:rPr>
+          <w:b/>
+          <w:i/>
+          <w:vanish/>
+          <w:color w:val="C0504D"/>
+          <w:sz w:val="24"/>
+        </w:rPr>
+        <w:pgNum/>
+      </w:r>
+      <w:r>
+        <w:rPr>
+          <w:b/>
+          <w:i/>
+          <w:vanish/>
+          <w:color w:val="C0504D"/>
+          <w:sz w:val="24"/>
+        </w:rPr>
+        <w:pgNum/>
+      </w:r>
+      <w:r>
+        <w:rPr>
+          <w:b/>
+          <w:i/>
+          <w:vanish/>
+          <w:color w:val="C0504D"/>
+          <w:sz w:val="24"/>
+        </w:rPr>
+        <w:pgNum/>
+      </w:r>
+      <w:r>
+        <w:rPr>
+          <w:b/>
+          <w:i/>
+          <w:vanish/>
+          <w:color w:val="C0504D"/>
+          <w:sz w:val="24"/>
+        </w:rPr>
+        <w:pgNum/>
+      </w:r>
+      <w:r>
+        <w:rPr>
+          <w:b/>
+          <w:i/>
+          <w:vanish/>
+          <w:color w:val="C0504D"/>
+          <w:sz w:val="24"/>
+        </w:rPr>
+        <w:pgNum/>
+      </w:r>
+      <w:r>
+        <w:rPr>
+          <w:b/>
+          <w:i/>
+          <w:vanish/>
+          <w:color w:val="C0504D"/>
+          <w:sz w:val="24"/>
+        </w:rPr>
+        <w:pgNum/>
+      </w:r>
+      <w:r>
+        <w:rPr>
+          <w:b/>
+          <w:i/>
+          <w:vanish/>
+          <w:color w:val="C0504D"/>
+          <w:sz w:val="24"/>
+        </w:rPr>
+        <w:pgNum/>
+      </w:r>
+      <w:r>
+        <w:rPr>
+          <w:b/>
+          <w:i/>
+          <w:vanish/>
+          <w:color w:val="C0504D"/>
+          <w:sz w:val="24"/>
+        </w:rPr>
+        <w:pgNum/>
+      </w:r>
+      <w:r>
+        <w:rPr>
+          <w:b/>
+          <w:i/>
+          <w:vanish/>
+          <w:color w:val="C0504D"/>
+          <w:sz w:val="24"/>
+        </w:rPr>
+        <w:pgNum/>
+      </w:r>
+      <w:r>
+        <w:rPr>
+          <w:b/>
+          <w:i/>
+          <w:vanish/>
+          <w:color w:val="C0504D"/>
+          <w:sz w:val="24"/>
+        </w:rPr>
+        <w:pgNum/>
+      </w:r>
+      <w:r>
+        <w:rPr>
+          <w:b/>
+          <w:i/>
+          <w:vanish/>
+          <w:color w:val="C0504D"/>
+          <w:sz w:val="24"/>
+        </w:rPr>
+        <w:pgNum/>
+      </w:r>
+      <w:r>
+        <w:rPr>
+          <w:b/>
+          <w:i/>
+          <w:vanish/>
+          <w:color w:val="C0504D"/>
+          <w:sz w:val="24"/>
+        </w:rPr>
+        <w:pgNum/>
+      </w:r>
+      <w:r>
+        <w:rPr>
+          <w:b/>
+          <w:i/>
+          <w:vanish/>
+          <w:color w:val="C0504D"/>
+          <w:sz w:val="24"/>
+        </w:rPr>
+        <w:pgNum/>
+      </w:r>
+      <w:r>
+        <w:rPr>
+          <w:b/>
+          <w:i/>
+          <w:vanish/>
+          <w:color w:val="C0504D"/>
+          <w:sz w:val="24"/>
+        </w:rPr>
+        <w:pgNum/>
+      </w:r>
+      <w:r>
+        <w:rPr>
+          <w:b/>
+          <w:i/>
+          <w:vanish/>
+          <w:color w:val="C0504D"/>
+          <w:sz w:val="24"/>
+        </w:rPr>
+        <w:pgNum/>
+      </w:r>
+      <w:r>
+        <w:rPr>
+          <w:b/>
+          <w:i/>
+          <w:vanish/>
+          <w:color w:val="C0504D"/>
+          <w:sz w:val="24"/>
+        </w:rPr>
+        <w:pgNum/>
+      </w:r>
+      <w:r>
+        <w:rPr>
+          <w:b/>
+          <w:i/>
+          <w:vanish/>
+          <w:color w:val="C0504D"/>
+          <w:sz w:val="24"/>
+        </w:rPr>
+        <w:pgNum/>
+      </w:r>
+      <w:r>
+        <w:rPr>
+          <w:b/>
+          <w:i/>
+          <w:vanish/>
+          <w:color w:val="C0504D"/>
+          <w:sz w:val="24"/>
+        </w:rPr>
+        <w:pgNum/>
+      </w:r>
+      <w:r>
+        <w:rPr>
+          <w:b/>
+          <w:i/>
+          <w:vanish/>
+          <w:color w:val="C0504D"/>
+          <w:sz w:val="24"/>
+        </w:rPr>
+        <w:pgNum/>
+      </w:r>
+      <w:r>
+        <w:rPr>
+          <w:b/>
+          <w:i/>
+          <w:vanish/>
+          <w:color w:val="C0504D"/>
+          <w:sz w:val="24"/>
+        </w:rPr>
+        <w:pgNum/>
+      </w:r>
+      <w:r>
+        <w:rPr>
+          <w:b/>
+          <w:i/>
+          <w:vanish/>
+          <w:color w:val="C0504D"/>
+          <w:sz w:val="24"/>
+        </w:rPr>
+        <w:pgNum/>
+      </w:r>
+      <w:r>
+        <w:rPr>
+          <w:b/>
+          <w:i/>
+          <w:vanish/>
+          <w:color w:val="C0504D"/>
+          <w:sz w:val="24"/>
+        </w:rPr>
+        <w:pgNum/>
+      </w:r>
+      <w:r>
+        <w:rPr>
+          <w:b/>
+          <w:i/>
+          <w:vanish/>
+          <w:color w:val="C0504D"/>
+          <w:sz w:val="24"/>
+        </w:rPr>
+        <w:pgNum/>
+      </w:r>
+      <w:r>
+        <w:rPr>
+          <w:b/>
+          <w:i/>
+          <w:vanish/>
+          <w:color w:val="C0504D"/>
+          <w:sz w:val="24"/>
+        </w:rPr>
+        <w:pgNum/>
+      </w:r>
+      <w:r>
+        <w:rPr>
+          <w:b/>
+          <w:i/>
+          <w:vanish/>
+          <w:color w:val="C0504D"/>
+          <w:sz w:val="24"/>
+        </w:rPr>
+        <w:pgNum/>
+      </w:r>
+      <w:r>
+        <w:rPr>
+          <w:b/>
+          <w:i/>
+          <w:vanish/>
+          <w:color w:val="C0504D"/>
+          <w:sz w:val="24"/>
+        </w:rPr>
+        <w:pgNum/>
+      </w:r>
+      <w:r>
+        <w:rPr>
+          <w:b/>
+          <w:i/>
+          <w:vanish/>
+          <w:color w:val="C0504D"/>
+          <w:sz w:val="24"/>
+        </w:rPr>
+        <w:pgNum/>
+      </w:r>
+      <w:r>
+        <w:rPr>
+          <w:b/>
+          <w:i/>
+          <w:vanish/>
+          <w:color w:val="C0504D"/>
+          <w:sz w:val="24"/>
+        </w:rPr>
+        <w:pgNum/>
+      </w:r>
+      <w:r>
+        <w:rPr>
+          <w:b/>
+          <w:i/>
+          <w:vanish/>
+          <w:color w:val="C0504D"/>
+          <w:sz w:val="24"/>
+        </w:rPr>
+        <w:pgNum/>
+      </w:r>
+      <w:r>
+        <w:rPr>
+          <w:b/>
+          <w:i/>
+          <w:vanish/>
+          <w:color w:val="C0504D"/>
+          <w:sz w:val="24"/>
+        </w:rPr>
+        <w:pgNum/>
+      </w:r>
+      <w:r>
+        <w:rPr>
+          <w:b/>
+          <w:i/>
+          <w:vanish/>
+          <w:color w:val="C0504D"/>
+          <w:sz w:val="24"/>
+        </w:rPr>
+        <w:pgNum/>
+      </w:r>
+      <w:r>
+        <w:rPr>
+          <w:b/>
+          <w:i/>
+          <w:vanish/>
+          <w:color w:val="C0504D"/>
+          <w:sz w:val="24"/>
+        </w:rPr>
+        <w:pgNum/>
+      </w:r>
+      <w:r>
+        <w:rPr>
+          <w:b/>
+          <w:i/>
+          <w:vanish/>
+          <w:color w:val="C0504D"/>
+          <w:sz w:val="24"/>
+        </w:rPr>
+        <w:pgNum/>
+      </w:r>
+      <w:r>
+        <w:rPr>
+          <w:b/>
+          <w:i/>
+          <w:vanish/>
+          <w:color w:val="C0504D"/>
+          <w:sz w:val="24"/>
+        </w:rPr>
+        <w:pgNum/>
+      </w:r>
+      <w:r>
+        <w:rPr>
+          <w:b/>
+          <w:i/>
+          <w:vanish/>
+          <w:color w:val="C0504D"/>
+          <w:sz w:val="24"/>
+        </w:rPr>
+        <w:pgNum/>
+      </w:r>
+      <w:r>
+        <w:rPr>
+          <w:b/>
+          <w:i/>
+          <w:vanish/>
+          <w:color w:val="C0504D"/>
+          <w:sz w:val="24"/>
+        </w:rPr>
+        <w:pgNum/>
+      </w:r>
+      <w:r>
+        <w:rPr>
+          <w:b/>
+          <w:i/>
+          <w:vanish/>
+          <w:color w:val="C0504D"/>
+          <w:sz w:val="24"/>
+        </w:rPr>
+        <w:pgNum/>
+      </w:r>
+      <w:r>
+        <w:rPr>
+          <w:b/>
+          <w:i/>
+          <w:vanish/>
+          <w:color w:val="C0504D"/>
+          <w:sz w:val="24"/>
+        </w:rPr>
+        <w:pgNum/>
+      </w:r>
+      <w:r>
+        <w:rPr>
+          <w:b/>
+          <w:i/>
+          <w:vanish/>
+          <w:color w:val="C0504D"/>
+          <w:sz w:val="24"/>
+        </w:rPr>
+        <w:pgNum/>
+      </w:r>
+      <w:r>
+        <w:rPr>
+          <w:b/>
+          <w:i/>
+          <w:vanish/>
+          <w:color w:val="C0504D"/>
+          <w:sz w:val="24"/>
+        </w:rPr>
+        <w:pgNum/>
+      </w:r>
+      <w:r>
+        <w:rPr>
+          <w:b/>
+          <w:i/>
+          <w:vanish/>
+          <w:color w:val="C0504D"/>
+          <w:sz w:val="24"/>
+        </w:rPr>
+        <w:pgNum/>
+      </w:r>
+      <w:r>
+        <w:rPr>
+          <w:b/>
+          <w:i/>
+          <w:vanish/>
+          <w:color w:val="C0504D"/>
+          <w:sz w:val="24"/>
+        </w:rPr>
+        <w:pgNum/>
+      </w:r>
+      <w:r>
+        <w:rPr>
+          <w:b/>
+          <w:i/>
+          <w:vanish/>
+          <w:color w:val="C0504D"/>
+          <w:sz w:val="24"/>
+        </w:rPr>
+        <w:pgNum/>
+      </w:r>
+      <w:r>
+        <w:rPr>
+          <w:b/>
+          <w:i/>
+          <w:vanish/>
+          <w:color w:val="C0504D"/>
+          <w:sz w:val="24"/>
+        </w:rPr>
+        <w:pgNum/>
+      </w:r>
+      <w:r>
+        <w:rPr>
+          <w:b/>
+          <w:i/>
+          <w:vanish/>
+          <w:color w:val="C0504D"/>
+          <w:sz w:val="24"/>
+        </w:rPr>
+        <w:pgNum/>
+      </w:r>
+      <w:r>
+        <w:rPr>
+          <w:b/>
+          <w:i/>
+          <w:vanish/>
+          <w:color w:val="C0504D"/>
+          <w:sz w:val="24"/>
+        </w:rPr>
+        <w:pgNum/>
+      </w:r>
+      <w:r>
+        <w:rPr>
+          <w:b/>
+          <w:i/>
+          <w:vanish/>
+          <w:color w:val="C0504D"/>
+          <w:sz w:val="24"/>
+        </w:rPr>
+        <w:pgNum/>
+      </w:r>
+      <w:r>
+        <w:rPr>
+          <w:b/>
+          <w:i/>
+          <w:vanish/>
+          <w:color w:val="C0504D"/>
+          <w:sz w:val="24"/>
+        </w:rPr>
+        <w:pgNum/>
+      </w:r>
+      <w:r>
+        <w:rPr>
+          <w:b/>
+          <w:i/>
+          <w:vanish/>
+          <w:color w:val="C0504D"/>
+          <w:sz w:val="24"/>
+        </w:rPr>
+        <w:pgNum/>
+      </w:r>
+      <w:r>
+        <w:rPr>
+          <w:b/>
+          <w:i/>
+          <w:color w:val="C0504D"/>
           <w:sz w:val="24"/>
         </w:rPr>
         <w:t>&gt;</w:t>
@@ -1548,15 +1527,15 @@
         <w:rPr>
           <w:b/>
           <w:i/>
-          <w:color w:val="C0504D" w:themeColor="accent2"/>
-          <w:sz w:val="24"/>
-        </w:rPr>
-      </w:pPr>
-      <w:r>
-        <w:rPr>
-          <w:b/>
-          <w:i/>
-          <w:color w:val="C0504D" w:themeColor="accent2"/>
+          <w:color w:val="C0504D"/>
+          <w:sz w:val="24"/>
+        </w:rPr>
+      </w:pPr>
+      <w:r>
+        <w:rPr>
+          <w:b/>
+          <w:i/>
+          <w:color w:val="C0504D"/>
           <w:sz w:val="24"/>
         </w:rPr>
         <w:t>Extensions: &lt;alternate scenarios of success or failure&gt;</w:t>
@@ -1572,13 +1551,66 @@
     </w:p>
     <w:p>
       <w:pPr>
+        <w:pStyle w:val="BodyText"/>
+      </w:pPr>
+      <w:r>
+        <w:t>1.</w:t>
+      </w:r>
+    </w:p>
+    <w:p>
+      <w:pPr>
+        <w:pStyle w:val="BodyText"/>
+      </w:pPr>
+      <w:r>
+        <w:t>Use case: Create Membership</w:t>
+      </w:r>
+    </w:p>
+    <w:p>
+      <w:pPr>
+        <w:pStyle w:val="BodyText"/>
+      </w:pPr>
+      <w:r>
+        <w:t>Level: User goal</w:t>
+      </w:r>
+    </w:p>
+    <w:p>
+      <w:pPr>
+        <w:pStyle w:val="BodyText"/>
+      </w:pPr>
+      <w:r>
+        <w:t>Primary actor: Staff user</w:t>
+      </w:r>
+    </w:p>
+    <w:p>
+      <w:pPr>
+        <w:pStyle w:val="BodyText"/>
+      </w:pPr>
+      <w:r>
+        <w:t>Main success scenario: Create new entry in the database’s table referencing Memberships then Logging in the system using the new membership</w:t>
+      </w:r>
+    </w:p>
+    <w:p>
+      <w:pPr>
+        <w:pStyle w:val="BodyText"/>
+      </w:pPr>
+      <w:r>
+        <w:t>Extensions: Failure – Creating a new membership that is already created</w:t>
+      </w:r>
+      <w:bookmarkStart w:id="5" w:name="_GoBack"/>
+      <w:bookmarkEnd w:id="5"/>
+      <w:r>
+        <w:t xml:space="preserve">   </w:t>
+      </w:r>
+    </w:p>
+    <w:p>
+      <w:pPr>
         <w:pStyle w:val="Heading1"/>
         <w:widowControl/>
         <w:rPr>
           <w:rFonts w:ascii="Times New Roman" w:hAnsi="Times New Roman"/>
         </w:rPr>
       </w:pPr>
-      <w:bookmarkStart w:id="5" w:name="_Toc254773291"/>
+      <w:bookmarkStart w:id="6" w:name="_Toc254773291"/>
       <w:bookmarkEnd w:id="3"/>
       <w:bookmarkEnd w:id="4"/>
       <w:r>
@@ -1587,7 +1619,7 @@
         </w:rPr>
         <w:t>UML Use-Case Diagrams</w:t>
       </w:r>
-      <w:bookmarkEnd w:id="5"/>
+      <w:bookmarkEnd w:id="6"/>
     </w:p>
     <w:p>
       <w:pPr>
@@ -1618,7 +1650,7 @@
 </file>
 
 <file path=word/endnotes.xml><?xml version="1.0" encoding="utf-8"?>
-<w:endnotes xmlns:ve="http://schemas.openxmlformats.org/markup-compatibility/2006" xmlns:o="urn:schemas-microsoft-com:office:office" xmlns:r="http://schemas.openxmlformats.org/officeDocument/2006/relationships" xmlns:m="http://schemas.openxmlformats.org/officeDocument/2006/math" xmlns:v="urn:schemas-microsoft-com:vml" xmlns:wp="http://schemas.openxmlformats.org/drawingml/2006/wordprocessingDrawing" xmlns:w10="urn:schemas-microsoft-com:office:word" xmlns:w="http://schemas.openxmlformats.org/wordprocessingml/2006/main" xmlns:wne="http://schemas.microsoft.com/office/word/2006/wordml">
+<w:endnotes xmlns:wpc="http://schemas.microsoft.com/office/word/2010/wordprocessingCanvas" xmlns:cx="http://schemas.microsoft.com/office/drawing/2014/chartex" xmlns:cx1="http://schemas.microsoft.com/office/drawing/2015/9/8/chartex" xmlns:cx2="http://schemas.microsoft.com/office/drawing/2015/10/21/chartex" xmlns:cx3="http://schemas.microsoft.com/office/drawing/2016/5/9/chartex" xmlns:cx4="http://schemas.microsoft.com/office/drawing/2016/5/10/chartex" xmlns:cx5="http://schemas.microsoft.com/office/drawing/2016/5/11/chartex" xmlns:cx6="http://schemas.microsoft.com/office/drawing/2016/5/12/chartex" xmlns:cx7="http://schemas.microsoft.com/office/drawing/2016/5/13/chartex" xmlns:cx8="http://schemas.microsoft.com/office/drawing/2016/5/14/chartex" xmlns:mc="http://schemas.openxmlformats.org/markup-compatibility/2006" xmlns:aink="http://schemas.microsoft.com/office/drawing/2016/ink" xmlns:am3d="http://schemas.microsoft.com/office/drawing/2017/model3d" xmlns:o="urn:schemas-microsoft-com:office:office" xmlns:r="http://schemas.openxmlformats.org/officeDocument/2006/relationships" xmlns:m="http://schemas.openxmlformats.org/officeDocument/2006/math" xmlns:v="urn:schemas-microsoft-com:vml" xmlns:wp14="http://schemas.microsoft.com/office/word/2010/wordprocessingDrawing" xmlns:wp="http://schemas.openxmlformats.org/drawingml/2006/wordprocessingDrawing" xmlns:w10="urn:schemas-microsoft-com:office:word" xmlns:w="http://schemas.openxmlformats.org/wordprocessingml/2006/main" xmlns:w14="http://schemas.microsoft.com/office/word/2010/wordml" xmlns:w15="http://schemas.microsoft.com/office/word/2012/wordml" xmlns:w16cid="http://schemas.microsoft.com/office/word/2016/wordml/cid" xmlns:w16se="http://schemas.microsoft.com/office/word/2015/wordml/symex" xmlns:wpg="http://schemas.microsoft.com/office/word/2010/wordprocessingGroup" xmlns:wpi="http://schemas.microsoft.com/office/word/2010/wordprocessingInk" xmlns:wne="http://schemas.microsoft.com/office/word/2006/wordml" xmlns:wps="http://schemas.microsoft.com/office/word/2010/wordprocessingShape" mc:Ignorable="w14 w15 w16se w16cid wp14">
   <w:endnote w:type="separator" w:id="-1">
     <w:p>
       <w:pPr>
@@ -1643,7 +1675,7 @@
 </file>
 
 <file path=word/footer1.xml><?xml version="1.0" encoding="utf-8"?>
-<w:ftr xmlns:ve="http://schemas.openxmlformats.org/markup-compatibility/2006" xmlns:o="urn:schemas-microsoft-com:office:office" xmlns:r="http://schemas.openxmlformats.org/officeDocument/2006/relationships" xmlns:m="http://schemas.openxmlformats.org/officeDocument/2006/math" xmlns:v="urn:schemas-microsoft-com:vml" xmlns:wp="http://schemas.openxmlformats.org/drawingml/2006/wordprocessingDrawing" xmlns:w10="urn:schemas-microsoft-com:office:word" xmlns:w="http://schemas.openxmlformats.org/wordprocessingml/2006/main" xmlns:wne="http://schemas.microsoft.com/office/word/2006/wordml">
+<w:ftr xmlns:wpc="http://schemas.microsoft.com/office/word/2010/wordprocessingCanvas" xmlns:cx="http://schemas.microsoft.com/office/drawing/2014/chartex" xmlns:cx1="http://schemas.microsoft.com/office/drawing/2015/9/8/chartex" xmlns:cx2="http://schemas.microsoft.com/office/drawing/2015/10/21/chartex" xmlns:cx3="http://schemas.microsoft.com/office/drawing/2016/5/9/chartex" xmlns:cx4="http://schemas.microsoft.com/office/drawing/2016/5/10/chartex" xmlns:cx5="http://schemas.microsoft.com/office/drawing/2016/5/11/chartex" xmlns:cx6="http://schemas.microsoft.com/office/drawing/2016/5/12/chartex" xmlns:cx7="http://schemas.microsoft.com/office/drawing/2016/5/13/chartex" xmlns:cx8="http://schemas.microsoft.com/office/drawing/2016/5/14/chartex" xmlns:mc="http://schemas.openxmlformats.org/markup-compatibility/2006" xmlns:aink="http://schemas.microsoft.com/office/drawing/2016/ink" xmlns:am3d="http://schemas.microsoft.com/office/drawing/2017/model3d" xmlns:o="urn:schemas-microsoft-com:office:office" xmlns:r="http://schemas.openxmlformats.org/officeDocument/2006/relationships" xmlns:m="http://schemas.openxmlformats.org/officeDocument/2006/math" xmlns:v="urn:schemas-microsoft-com:vml" xmlns:wp14="http://schemas.microsoft.com/office/word/2010/wordprocessingDrawing" xmlns:wp="http://schemas.openxmlformats.org/drawingml/2006/wordprocessingDrawing" xmlns:w10="urn:schemas-microsoft-com:office:word" xmlns:w="http://schemas.openxmlformats.org/wordprocessingml/2006/main" xmlns:w14="http://schemas.microsoft.com/office/word/2010/wordml" xmlns:w15="http://schemas.microsoft.com/office/word/2012/wordml" xmlns:w16cid="http://schemas.microsoft.com/office/word/2016/wordml/cid" xmlns:w16se="http://schemas.microsoft.com/office/word/2015/wordml/symex" xmlns:wpg="http://schemas.microsoft.com/office/word/2010/wordprocessingGroup" xmlns:wpi="http://schemas.microsoft.com/office/word/2010/wordprocessingInk" xmlns:wne="http://schemas.microsoft.com/office/word/2006/wordml" xmlns:wps="http://schemas.microsoft.com/office/word/2010/wordprocessingShape" mc:Ignorable="w14 w15 w16se w16cid wp14">
   <w:tbl>
     <w:tblPr>
       <w:tblW w:w="0" w:type="auto"/>
@@ -1656,7 +1688,7 @@
         <w:insideV w:val="single" w:sz="6" w:space="0" w:color="auto"/>
       </w:tblBorders>
       <w:tblLayout w:type="fixed"/>
-      <w:tblLook w:val="0000"/>
+      <w:tblLook w:val="0000" w:firstRow="0" w:lastRow="0" w:firstColumn="0" w:lastColumn="0" w:noHBand="0" w:noVBand="0"/>
     </w:tblPr>
     <w:tblGrid>
       <w:gridCol w:w="3162"/>
@@ -1715,14 +1747,24 @@
           <w:r>
             <w:fldChar w:fldCharType="end"/>
           </w:r>
-          <w:fldSimple w:instr=" DOCPROPERTY &quot;Company&quot;  \* MERGEFORMAT ">
-            <w:r>
-              <w:t>&lt;Student</w:t>
-            </w:r>
-            <w:r>
-              <w:t xml:space="preserve"> Name&gt;</w:t>
-            </w:r>
-          </w:fldSimple>
+          <w:r>
+            <w:fldChar w:fldCharType="begin"/>
+          </w:r>
+          <w:r>
+            <w:instrText xml:space="preserve"> DOCPROPERTY "Company"  \* MERGEFORMAT </w:instrText>
+          </w:r>
+          <w:r>
+            <w:fldChar w:fldCharType="separate"/>
+          </w:r>
+          <w:r>
+            <w:t>&lt;Student</w:t>
+          </w:r>
+          <w:r>
+            <w:t xml:space="preserve"> Name&gt;</w:t>
+          </w:r>
+          <w:r>
+            <w:fldChar w:fldCharType="end"/>
+          </w:r>
           <w:r>
             <w:t xml:space="preserve">, </w:t>
           </w:r>
@@ -1739,7 +1781,7 @@
             <w:rPr>
               <w:noProof/>
             </w:rPr>
-            <w:t>2012</w:t>
+            <w:t>2019</w:t>
           </w:r>
           <w:r>
             <w:fldChar w:fldCharType="end"/>
@@ -1807,7 +1849,7 @@
 </file>
 
 <file path=word/footnotes.xml><?xml version="1.0" encoding="utf-8"?>
-<w:footnotes xmlns:ve="http://schemas.openxmlformats.org/markup-compatibility/2006" xmlns:o="urn:schemas-microsoft-com:office:office" xmlns:r="http://schemas.openxmlformats.org/officeDocument/2006/relationships" xmlns:m="http://schemas.openxmlformats.org/officeDocument/2006/math" xmlns:v="urn:schemas-microsoft-com:vml" xmlns:wp="http://schemas.openxmlformats.org/drawingml/2006/wordprocessingDrawing" xmlns:w10="urn:schemas-microsoft-com:office:word" xmlns:w="http://schemas.openxmlformats.org/wordprocessingml/2006/main" xmlns:wne="http://schemas.microsoft.com/office/word/2006/wordml">
+<w:footnotes xmlns:wpc="http://schemas.microsoft.com/office/word/2010/wordprocessingCanvas" xmlns:cx="http://schemas.microsoft.com/office/drawing/2014/chartex" xmlns:cx1="http://schemas.microsoft.com/office/drawing/2015/9/8/chartex" xmlns:cx2="http://schemas.microsoft.com/office/drawing/2015/10/21/chartex" xmlns:cx3="http://schemas.microsoft.com/office/drawing/2016/5/9/chartex" xmlns:cx4="http://schemas.microsoft.com/office/drawing/2016/5/10/chartex" xmlns:cx5="http://schemas.microsoft.com/office/drawing/2016/5/11/chartex" xmlns:cx6="http://schemas.microsoft.com/office/drawing/2016/5/12/chartex" xmlns:cx7="http://schemas.microsoft.com/office/drawing/2016/5/13/chartex" xmlns:cx8="http://schemas.microsoft.com/office/drawing/2016/5/14/chartex" xmlns:mc="http://schemas.openxmlformats.org/markup-compatibility/2006" xmlns:aink="http://schemas.microsoft.com/office/drawing/2016/ink" xmlns:am3d="http://schemas.microsoft.com/office/drawing/2017/model3d" xmlns:o="urn:schemas-microsoft-com:office:office" xmlns:r="http://schemas.openxmlformats.org/officeDocument/2006/relationships" xmlns:m="http://schemas.openxmlformats.org/officeDocument/2006/math" xmlns:v="urn:schemas-microsoft-com:vml" xmlns:wp14="http://schemas.microsoft.com/office/word/2010/wordprocessingDrawing" xmlns:wp="http://schemas.openxmlformats.org/drawingml/2006/wordprocessingDrawing" xmlns:w10="urn:schemas-microsoft-com:office:word" xmlns:w="http://schemas.openxmlformats.org/wordprocessingml/2006/main" xmlns:w14="http://schemas.microsoft.com/office/word/2010/wordml" xmlns:w15="http://schemas.microsoft.com/office/word/2012/wordml" xmlns:w16cid="http://schemas.microsoft.com/office/word/2016/wordml/cid" xmlns:w16se="http://schemas.microsoft.com/office/word/2015/wordml/symex" xmlns:wpg="http://schemas.microsoft.com/office/word/2010/wordprocessingGroup" xmlns:wpi="http://schemas.microsoft.com/office/word/2010/wordprocessingInk" xmlns:wne="http://schemas.microsoft.com/office/word/2006/wordml" xmlns:wps="http://schemas.microsoft.com/office/word/2010/wordprocessingShape" mc:Ignorable="w14 w15 w16se w16cid wp14">
   <w:footnote w:type="separator" w:id="-1">
     <w:p>
       <w:pPr>
@@ -1832,7 +1874,7 @@
 </file>
 
 <file path=word/header1.xml><?xml version="1.0" encoding="utf-8"?>
-<w:hdr xmlns:ve="http://schemas.openxmlformats.org/markup-compatibility/2006" xmlns:o="urn:schemas-microsoft-com:office:office" xmlns:r="http://schemas.openxmlformats.org/officeDocument/2006/relationships" xmlns:m="http://schemas.openxmlformats.org/officeDocument/2006/math" xmlns:v="urn:schemas-microsoft-com:vml" xmlns:wp="http://schemas.openxmlformats.org/drawingml/2006/wordprocessingDrawing" xmlns:w10="urn:schemas-microsoft-com:office:word" xmlns:w="http://schemas.openxmlformats.org/wordprocessingml/2006/main" xmlns:wne="http://schemas.microsoft.com/office/word/2006/wordml">
+<w:hdr xmlns:wpc="http://schemas.microsoft.com/office/word/2010/wordprocessingCanvas" xmlns:cx="http://schemas.microsoft.com/office/drawing/2014/chartex" xmlns:cx1="http://schemas.microsoft.com/office/drawing/2015/9/8/chartex" xmlns:cx2="http://schemas.microsoft.com/office/drawing/2015/10/21/chartex" xmlns:cx3="http://schemas.microsoft.com/office/drawing/2016/5/9/chartex" xmlns:cx4="http://schemas.microsoft.com/office/drawing/2016/5/10/chartex" xmlns:cx5="http://schemas.microsoft.com/office/drawing/2016/5/11/chartex" xmlns:cx6="http://schemas.microsoft.com/office/drawing/2016/5/12/chartex" xmlns:cx7="http://schemas.microsoft.com/office/drawing/2016/5/13/chartex" xmlns:cx8="http://schemas.microsoft.com/office/drawing/2016/5/14/chartex" xmlns:mc="http://schemas.openxmlformats.org/markup-compatibility/2006" xmlns:aink="http://schemas.microsoft.com/office/drawing/2016/ink" xmlns:am3d="http://schemas.microsoft.com/office/drawing/2017/model3d" xmlns:o="urn:schemas-microsoft-com:office:office" xmlns:r="http://schemas.openxmlformats.org/officeDocument/2006/relationships" xmlns:m="http://schemas.openxmlformats.org/officeDocument/2006/math" xmlns:v="urn:schemas-microsoft-com:vml" xmlns:wp14="http://schemas.microsoft.com/office/word/2010/wordprocessingDrawing" xmlns:wp="http://schemas.openxmlformats.org/drawingml/2006/wordprocessingDrawing" xmlns:w10="urn:schemas-microsoft-com:office:word" xmlns:w="http://schemas.openxmlformats.org/wordprocessingml/2006/main" xmlns:w14="http://schemas.microsoft.com/office/word/2010/wordml" xmlns:w15="http://schemas.microsoft.com/office/word/2012/wordml" xmlns:w16cid="http://schemas.microsoft.com/office/word/2016/wordml/cid" xmlns:w16se="http://schemas.microsoft.com/office/word/2015/wordml/symex" xmlns:wpg="http://schemas.microsoft.com/office/word/2010/wordprocessingGroup" xmlns:wpi="http://schemas.microsoft.com/office/word/2010/wordprocessingInk" xmlns:wne="http://schemas.microsoft.com/office/word/2006/wordml" xmlns:wps="http://schemas.microsoft.com/office/word/2010/wordprocessingShape" mc:Ignorable="w14 w15 w16se w16cid wp14">
   <w:p>
     <w:pPr>
       <w:rPr>
@@ -1857,32 +1899,47 @@
       </w:pBdr>
       <w:jc w:val="right"/>
     </w:pPr>
-    <w:fldSimple w:instr=" DOCPROPERTY &quot;Company&quot;  \* MERGEFORMAT ">
-      <w:r>
-        <w:rPr>
-          <w:rFonts w:ascii="Arial" w:hAnsi="Arial"/>
-          <w:b/>
-          <w:sz w:val="36"/>
-        </w:rPr>
-        <w:t>&lt;</w:t>
-      </w:r>
-      <w:r>
-        <w:rPr>
-          <w:rFonts w:ascii="Arial" w:hAnsi="Arial"/>
-          <w:b/>
-          <w:sz w:val="36"/>
-        </w:rPr>
-        <w:t>Student</w:t>
-      </w:r>
-      <w:r>
-        <w:rPr>
-          <w:rFonts w:ascii="Arial" w:hAnsi="Arial"/>
-          <w:b/>
-          <w:sz w:val="36"/>
-        </w:rPr>
-        <w:t xml:space="preserve"> Name&gt;</w:t>
-      </w:r>
-    </w:fldSimple>
+    <w:r>
+      <w:fldChar w:fldCharType="begin"/>
+    </w:r>
+    <w:r>
+      <w:instrText xml:space="preserve"> DOCPROPERTY "Company"  \* MERGEFORMAT </w:instrText>
+    </w:r>
+    <w:r>
+      <w:fldChar w:fldCharType="separate"/>
+    </w:r>
+    <w:r>
+      <w:rPr>
+        <w:rFonts w:ascii="Arial" w:hAnsi="Arial"/>
+        <w:b/>
+        <w:sz w:val="36"/>
+      </w:rPr>
+      <w:t>&lt;</w:t>
+    </w:r>
+    <w:r>
+      <w:rPr>
+        <w:rFonts w:ascii="Arial" w:hAnsi="Arial"/>
+        <w:b/>
+        <w:sz w:val="36"/>
+      </w:rPr>
+      <w:t>Student</w:t>
+    </w:r>
+    <w:r>
+      <w:rPr>
+        <w:rFonts w:ascii="Arial" w:hAnsi="Arial"/>
+        <w:b/>
+        <w:sz w:val="36"/>
+      </w:rPr>
+      <w:t xml:space="preserve"> Name&gt;</w:t>
+    </w:r>
+    <w:r>
+      <w:rPr>
+        <w:rFonts w:ascii="Arial" w:hAnsi="Arial"/>
+        <w:b/>
+        <w:sz w:val="36"/>
+      </w:rPr>
+      <w:fldChar w:fldCharType="end"/>
+    </w:r>
   </w:p>
   <w:p>
     <w:pPr>
@@ -1896,16 +1953,31 @@
         <w:sz w:val="36"/>
       </w:rPr>
     </w:pPr>
-    <w:fldSimple w:instr=" DOCPROPERTY &quot;Company&quot;  \* MERGEFORMAT ">
-      <w:r>
-        <w:rPr>
-          <w:rFonts w:ascii="Arial" w:hAnsi="Arial"/>
-          <w:b/>
-          <w:sz w:val="36"/>
-        </w:rPr>
-        <w:t>&lt;Group Number&gt;</w:t>
-      </w:r>
-    </w:fldSimple>
+    <w:r>
+      <w:fldChar w:fldCharType="begin"/>
+    </w:r>
+    <w:r>
+      <w:instrText xml:space="preserve"> DOCPROPERTY "Company"  \* MERGEFORMAT </w:instrText>
+    </w:r>
+    <w:r>
+      <w:fldChar w:fldCharType="separate"/>
+    </w:r>
+    <w:r>
+      <w:rPr>
+        <w:rFonts w:ascii="Arial" w:hAnsi="Arial"/>
+        <w:b/>
+        <w:sz w:val="36"/>
+      </w:rPr>
+      <w:t>&lt;Group Number&gt;</w:t>
+    </w:r>
+    <w:r>
+      <w:rPr>
+        <w:rFonts w:ascii="Arial" w:hAnsi="Arial"/>
+        <w:b/>
+        <w:sz w:val="36"/>
+      </w:rPr>
+      <w:fldChar w:fldCharType="end"/>
+    </w:r>
   </w:p>
   <w:p>
     <w:pPr>
@@ -1927,7 +1999,7 @@
 </file>
 
 <file path=word/header2.xml><?xml version="1.0" encoding="utf-8"?>
-<w:hdr xmlns:ve="http://schemas.openxmlformats.org/markup-compatibility/2006" xmlns:o="urn:schemas-microsoft-com:office:office" xmlns:r="http://schemas.openxmlformats.org/officeDocument/2006/relationships" xmlns:m="http://schemas.openxmlformats.org/officeDocument/2006/math" xmlns:v="urn:schemas-microsoft-com:vml" xmlns:wp="http://schemas.openxmlformats.org/drawingml/2006/wordprocessingDrawing" xmlns:w10="urn:schemas-microsoft-com:office:word" xmlns:w="http://schemas.openxmlformats.org/wordprocessingml/2006/main" xmlns:wne="http://schemas.microsoft.com/office/word/2006/wordml">
+<w:hdr xmlns:wpc="http://schemas.microsoft.com/office/word/2010/wordprocessingCanvas" xmlns:cx="http://schemas.microsoft.com/office/drawing/2014/chartex" xmlns:cx1="http://schemas.microsoft.com/office/drawing/2015/9/8/chartex" xmlns:cx2="http://schemas.microsoft.com/office/drawing/2015/10/21/chartex" xmlns:cx3="http://schemas.microsoft.com/office/drawing/2016/5/9/chartex" xmlns:cx4="http://schemas.microsoft.com/office/drawing/2016/5/10/chartex" xmlns:cx5="http://schemas.microsoft.com/office/drawing/2016/5/11/chartex" xmlns:cx6="http://schemas.microsoft.com/office/drawing/2016/5/12/chartex" xmlns:cx7="http://schemas.microsoft.com/office/drawing/2016/5/13/chartex" xmlns:cx8="http://schemas.microsoft.com/office/drawing/2016/5/14/chartex" xmlns:mc="http://schemas.openxmlformats.org/markup-compatibility/2006" xmlns:aink="http://schemas.microsoft.com/office/drawing/2016/ink" xmlns:am3d="http://schemas.microsoft.com/office/drawing/2017/model3d" xmlns:o="urn:schemas-microsoft-com:office:office" xmlns:r="http://schemas.openxmlformats.org/officeDocument/2006/relationships" xmlns:m="http://schemas.openxmlformats.org/officeDocument/2006/math" xmlns:v="urn:schemas-microsoft-com:vml" xmlns:wp14="http://schemas.microsoft.com/office/word/2010/wordprocessingDrawing" xmlns:wp="http://schemas.openxmlformats.org/drawingml/2006/wordprocessingDrawing" xmlns:w10="urn:schemas-microsoft-com:office:word" xmlns:w="http://schemas.openxmlformats.org/wordprocessingml/2006/main" xmlns:w14="http://schemas.microsoft.com/office/word/2010/wordml" xmlns:w15="http://schemas.microsoft.com/office/word/2012/wordml" xmlns:w16cid="http://schemas.microsoft.com/office/word/2016/wordml/cid" xmlns:w16se="http://schemas.microsoft.com/office/word/2015/wordml/symex" xmlns:wpg="http://schemas.microsoft.com/office/word/2010/wordprocessingGroup" xmlns:wpi="http://schemas.microsoft.com/office/word/2010/wordprocessingInk" xmlns:wne="http://schemas.microsoft.com/office/word/2006/wordml" xmlns:wps="http://schemas.microsoft.com/office/word/2010/wordprocessingShape" mc:Ignorable="w14 w15 w16se w16cid wp14">
   <w:tbl>
     <w:tblPr>
       <w:tblW w:w="0" w:type="auto"/>
@@ -1940,7 +2012,7 @@
         <w:insideV w:val="single" w:sz="6" w:space="0" w:color="auto"/>
       </w:tblBorders>
       <w:tblLayout w:type="fixed"/>
-      <w:tblLook w:val="0000"/>
+      <w:tblLook w:val="0000" w:firstRow="0" w:lastRow="0" w:firstColumn="0" w:lastColumn="0" w:noHBand="0" w:noVBand="0"/>
     </w:tblPr>
     <w:tblGrid>
       <w:gridCol w:w="6379"/>
@@ -1952,11 +2024,21 @@
           <w:tcW w:w="6379" w:type="dxa"/>
         </w:tcPr>
         <w:p>
-          <w:fldSimple w:instr="subject  \* Mergeformat ">
-            <w:r>
-              <w:t>&lt;Project Name&gt;</w:t>
-            </w:r>
-          </w:fldSimple>
+          <w:r>
+            <w:fldChar w:fldCharType="begin"/>
+          </w:r>
+          <w:r>
+            <w:instrText xml:space="preserve">subject  \* Mergeformat </w:instrText>
+          </w:r>
+          <w:r>
+            <w:fldChar w:fldCharType="separate"/>
+          </w:r>
+          <w:r>
+            <w:t>&lt;Project Name&gt;</w:t>
+          </w:r>
+          <w:r>
+            <w:fldChar w:fldCharType="end"/>
+          </w:r>
         </w:p>
       </w:tc>
       <w:tc>
@@ -1997,23 +2079,7 @@
         </w:tcPr>
         <w:p>
           <w:r>
-            <w:t xml:space="preserve">  Date:  &lt;</w:t>
-          </w:r>
-          <w:proofErr w:type="spellStart"/>
-          <w:r>
-            <w:t>dd</w:t>
-          </w:r>
-          <w:proofErr w:type="spellEnd"/>
-          <w:r>
-            <w:t>/</w:t>
-          </w:r>
-          <w:proofErr w:type="spellStart"/>
-          <w:r>
-            <w:t>mmm</w:t>
-          </w:r>
-          <w:proofErr w:type="spellEnd"/>
-          <w:r>
-            <w:t>/</w:t>
+            <w:t xml:space="preserve">  Date:  &lt;dd/mmm/</w:t>
           </w:r>
           <w:proofErr w:type="spellStart"/>
           <w:r>
@@ -2049,8 +2115,8 @@
 </file>
 
 <file path=word/numbering.xml><?xml version="1.0" encoding="utf-8"?>
-<w:numbering xmlns:ve="http://schemas.openxmlformats.org/markup-compatibility/2006" xmlns:o="urn:schemas-microsoft-com:office:office" xmlns:r="http://schemas.openxmlformats.org/officeDocument/2006/relationships" xmlns:m="http://schemas.openxmlformats.org/officeDocument/2006/math" xmlns:v="urn:schemas-microsoft-com:vml" xmlns:wp="http://schemas.openxmlformats.org/drawingml/2006/wordprocessingDrawing" xmlns:w10="urn:schemas-microsoft-com:office:word" xmlns:w="http://schemas.openxmlformats.org/wordprocessingml/2006/main" xmlns:wne="http://schemas.microsoft.com/office/word/2006/wordml">
-  <w:abstractNum w:abstractNumId="0">
+<w:numbering xmlns:wpc="http://schemas.microsoft.com/office/word/2010/wordprocessingCanvas" xmlns:cx="http://schemas.microsoft.com/office/drawing/2014/chartex" xmlns:cx1="http://schemas.microsoft.com/office/drawing/2015/9/8/chartex" xmlns:cx2="http://schemas.microsoft.com/office/drawing/2015/10/21/chartex" xmlns:cx3="http://schemas.microsoft.com/office/drawing/2016/5/9/chartex" xmlns:cx4="http://schemas.microsoft.com/office/drawing/2016/5/10/chartex" xmlns:cx5="http://schemas.microsoft.com/office/drawing/2016/5/11/chartex" xmlns:cx6="http://schemas.microsoft.com/office/drawing/2016/5/12/chartex" xmlns:cx7="http://schemas.microsoft.com/office/drawing/2016/5/13/chartex" xmlns:cx8="http://schemas.microsoft.com/office/drawing/2016/5/14/chartex" xmlns:mc="http://schemas.openxmlformats.org/markup-compatibility/2006" xmlns:aink="http://schemas.microsoft.com/office/drawing/2016/ink" xmlns:am3d="http://schemas.microsoft.com/office/drawing/2017/model3d" xmlns:o="urn:schemas-microsoft-com:office:office" xmlns:r="http://schemas.openxmlformats.org/officeDocument/2006/relationships" xmlns:m="http://schemas.openxmlformats.org/officeDocument/2006/math" xmlns:v="urn:schemas-microsoft-com:vml" xmlns:wp14="http://schemas.microsoft.com/office/word/2010/wordprocessingDrawing" xmlns:wp="http://schemas.openxmlformats.org/drawingml/2006/wordprocessingDrawing" xmlns:w10="urn:schemas-microsoft-com:office:word" xmlns:w="http://schemas.openxmlformats.org/wordprocessingml/2006/main" xmlns:w14="http://schemas.microsoft.com/office/word/2010/wordml" xmlns:w15="http://schemas.microsoft.com/office/word/2012/wordml" xmlns:w16cid="http://schemas.microsoft.com/office/word/2016/wordml/cid" xmlns:w16se="http://schemas.microsoft.com/office/word/2015/wordml/symex" xmlns:wpg="http://schemas.microsoft.com/office/word/2010/wordprocessingGroup" xmlns:wpi="http://schemas.microsoft.com/office/word/2010/wordprocessingInk" xmlns:wne="http://schemas.microsoft.com/office/word/2006/wordml" xmlns:wps="http://schemas.microsoft.com/office/word/2010/wordprocessingShape" mc:Ignorable="w14 w15 w16se w16cid wp14">
+  <w:abstractNum w:abstractNumId="0" w15:restartNumberingAfterBreak="0">
     <w:nsid w:val="FFFFFFFB"/>
     <w:multiLevelType w:val="multilevel"/>
     <w:tmpl w:val="FFFFFFFF"/>
@@ -2127,7 +2193,7 @@
       <w:lvlJc w:val="left"/>
     </w:lvl>
   </w:abstractNum>
-  <w:abstractNum w:abstractNumId="1">
+  <w:abstractNum w:abstractNumId="1" w15:restartNumberingAfterBreak="0">
     <w:nsid w:val="FFFFFFFE"/>
     <w:multiLevelType w:val="singleLevel"/>
     <w:tmpl w:val="FFFFFFFF"/>
@@ -2137,7 +2203,7 @@
       <w:lvlJc w:val="left"/>
     </w:lvl>
   </w:abstractNum>
-  <w:abstractNum w:abstractNumId="2">
+  <w:abstractNum w:abstractNumId="2" w15:restartNumberingAfterBreak="0">
     <w:nsid w:val="00224753"/>
     <w:multiLevelType w:val="singleLevel"/>
     <w:tmpl w:val="04090001"/>
@@ -2157,7 +2223,7 @@
       </w:rPr>
     </w:lvl>
   </w:abstractNum>
-  <w:abstractNum w:abstractNumId="3">
+  <w:abstractNum w:abstractNumId="3" w15:restartNumberingAfterBreak="0">
     <w:nsid w:val="0A117094"/>
     <w:multiLevelType w:val="singleLevel"/>
     <w:tmpl w:val="04090001"/>
@@ -2177,7 +2243,7 @@
       </w:rPr>
     </w:lvl>
   </w:abstractNum>
-  <w:abstractNum w:abstractNumId="4">
+  <w:abstractNum w:abstractNumId="4" w15:restartNumberingAfterBreak="0">
     <w:nsid w:val="17CB6DC4"/>
     <w:multiLevelType w:val="singleLevel"/>
     <w:tmpl w:val="04090001"/>
@@ -2197,7 +2263,7 @@
       </w:rPr>
     </w:lvl>
   </w:abstractNum>
-  <w:abstractNum w:abstractNumId="5">
+  <w:abstractNum w:abstractNumId="5" w15:restartNumberingAfterBreak="0">
     <w:nsid w:val="22443AC4"/>
     <w:multiLevelType w:val="singleLevel"/>
     <w:tmpl w:val="04090001"/>
@@ -2217,7 +2283,7 @@
       </w:rPr>
     </w:lvl>
   </w:abstractNum>
-  <w:abstractNum w:abstractNumId="6">
+  <w:abstractNum w:abstractNumId="6" w15:restartNumberingAfterBreak="0">
     <w:nsid w:val="2D4B634E"/>
     <w:multiLevelType w:val="singleLevel"/>
     <w:tmpl w:val="04090001"/>
@@ -2237,7 +2303,7 @@
       </w:rPr>
     </w:lvl>
   </w:abstractNum>
-  <w:abstractNum w:abstractNumId="7">
+  <w:abstractNum w:abstractNumId="7" w15:restartNumberingAfterBreak="0">
     <w:nsid w:val="2EF76F65"/>
     <w:multiLevelType w:val="multilevel"/>
     <w:tmpl w:val="6EA089AE"/>
@@ -2350,7 +2416,7 @@
       </w:pPr>
     </w:lvl>
   </w:abstractNum>
-  <w:abstractNum w:abstractNumId="8">
+  <w:abstractNum w:abstractNumId="8" w15:restartNumberingAfterBreak="0">
     <w:nsid w:val="31DD2C45"/>
     <w:multiLevelType w:val="singleLevel"/>
     <w:tmpl w:val="04090001"/>
@@ -2370,7 +2436,7 @@
       </w:rPr>
     </w:lvl>
   </w:abstractNum>
-  <w:abstractNum w:abstractNumId="9">
+  <w:abstractNum w:abstractNumId="9" w15:restartNumberingAfterBreak="0">
     <w:nsid w:val="32982B51"/>
     <w:multiLevelType w:val="singleLevel"/>
     <w:tmpl w:val="04090001"/>
@@ -2390,7 +2456,7 @@
       </w:rPr>
     </w:lvl>
   </w:abstractNum>
-  <w:abstractNum w:abstractNumId="10">
+  <w:abstractNum w:abstractNumId="10" w15:restartNumberingAfterBreak="0">
     <w:nsid w:val="3375481C"/>
     <w:multiLevelType w:val="singleLevel"/>
     <w:tmpl w:val="E6747DA6"/>
@@ -2410,7 +2476,7 @@
       </w:rPr>
     </w:lvl>
   </w:abstractNum>
-  <w:abstractNum w:abstractNumId="11">
+  <w:abstractNum w:abstractNumId="11" w15:restartNumberingAfterBreak="0">
     <w:nsid w:val="369D5471"/>
     <w:multiLevelType w:val="singleLevel"/>
     <w:tmpl w:val="04090001"/>
@@ -2430,7 +2496,7 @@
       </w:rPr>
     </w:lvl>
   </w:abstractNum>
-  <w:abstractNum w:abstractNumId="12">
+  <w:abstractNum w:abstractNumId="12" w15:restartNumberingAfterBreak="0">
     <w:nsid w:val="42B97F7B"/>
     <w:multiLevelType w:val="singleLevel"/>
     <w:tmpl w:val="04090001"/>
@@ -2450,7 +2516,7 @@
       </w:rPr>
     </w:lvl>
   </w:abstractNum>
-  <w:abstractNum w:abstractNumId="13">
+  <w:abstractNum w:abstractNumId="13" w15:restartNumberingAfterBreak="0">
     <w:nsid w:val="49E170D0"/>
     <w:multiLevelType w:val="singleLevel"/>
     <w:tmpl w:val="04090001"/>
@@ -2470,7 +2536,7 @@
       </w:rPr>
     </w:lvl>
   </w:abstractNum>
-  <w:abstractNum w:abstractNumId="14">
+  <w:abstractNum w:abstractNumId="14" w15:restartNumberingAfterBreak="0">
     <w:nsid w:val="4F64732B"/>
     <w:multiLevelType w:val="singleLevel"/>
     <w:tmpl w:val="04090001"/>
@@ -2490,7 +2556,7 @@
       </w:rPr>
     </w:lvl>
   </w:abstractNum>
-  <w:abstractNum w:abstractNumId="15">
+  <w:abstractNum w:abstractNumId="15" w15:restartNumberingAfterBreak="0">
     <w:nsid w:val="52DF734E"/>
     <w:multiLevelType w:val="singleLevel"/>
     <w:tmpl w:val="04090001"/>
@@ -2510,7 +2576,7 @@
       </w:rPr>
     </w:lvl>
   </w:abstractNum>
-  <w:abstractNum w:abstractNumId="16">
+  <w:abstractNum w:abstractNumId="16" w15:restartNumberingAfterBreak="0">
     <w:nsid w:val="6D2F7D46"/>
     <w:multiLevelType w:val="singleLevel"/>
     <w:tmpl w:val="04090001"/>
@@ -2530,7 +2596,7 @@
       </w:rPr>
     </w:lvl>
   </w:abstractNum>
-  <w:abstractNum w:abstractNumId="17">
+  <w:abstractNum w:abstractNumId="17" w15:restartNumberingAfterBreak="0">
     <w:nsid w:val="71F21F2A"/>
     <w:multiLevelType w:val="singleLevel"/>
     <w:tmpl w:val="04090001"/>
@@ -2550,7 +2616,7 @@
       </w:rPr>
     </w:lvl>
   </w:abstractNum>
-  <w:abstractNum w:abstractNumId="18">
+  <w:abstractNum w:abstractNumId="18" w15:restartNumberingAfterBreak="0">
     <w:nsid w:val="743601FB"/>
     <w:multiLevelType w:val="singleLevel"/>
     <w:tmpl w:val="04090001"/>
@@ -2570,7 +2636,7 @@
       </w:rPr>
     </w:lvl>
   </w:abstractNum>
-  <w:abstractNum w:abstractNumId="19">
+  <w:abstractNum w:abstractNumId="19" w15:restartNumberingAfterBreak="0">
     <w:nsid w:val="756150CA"/>
     <w:multiLevelType w:val="singleLevel"/>
     <w:tmpl w:val="04090001"/>
@@ -2590,7 +2656,7 @@
       </w:rPr>
     </w:lvl>
   </w:abstractNum>
-  <w:abstractNum w:abstractNumId="20">
+  <w:abstractNum w:abstractNumId="20" w15:restartNumberingAfterBreak="0">
     <w:nsid w:val="7BE434D7"/>
     <w:multiLevelType w:val="singleLevel"/>
     <w:tmpl w:val="04090001"/>
@@ -2709,154 +2775,392 @@
 </file>
 
 <file path=word/styles.xml><?xml version="1.0" encoding="utf-8"?>
-<w:styles xmlns:r="http://schemas.openxmlformats.org/officeDocument/2006/relationships" xmlns:w="http://schemas.openxmlformats.org/wordprocessingml/2006/main">
+<w:styles xmlns:mc="http://schemas.openxmlformats.org/markup-compatibility/2006" xmlns:r="http://schemas.openxmlformats.org/officeDocument/2006/relationships" xmlns:w="http://schemas.openxmlformats.org/wordprocessingml/2006/main" xmlns:w14="http://schemas.microsoft.com/office/word/2010/wordml" xmlns:w15="http://schemas.microsoft.com/office/word/2012/wordml" xmlns:w16cid="http://schemas.microsoft.com/office/word/2016/wordml/cid" xmlns:w16se="http://schemas.microsoft.com/office/word/2015/wordml/symex" mc:Ignorable="w14 w15 w16se w16cid">
   <w:docDefaults>
     <w:rPrDefault>
       <w:rPr>
         <w:rFonts w:ascii="Times New Roman" w:eastAsia="Times New Roman" w:hAnsi="Times New Roman" w:cs="Times New Roman"/>
-        <w:lang w:val="ro-RO" w:eastAsia="ro-RO" w:bidi="ar-SA"/>
+        <w:lang w:val="en-US" w:eastAsia="en-US" w:bidi="ar-SA"/>
       </w:rPr>
     </w:rPrDefault>
     <w:pPrDefault/>
   </w:docDefaults>
-  <w:latentStyles w:defLockedState="0" w:defUIPriority="99" w:defSemiHidden="1" w:defUnhideWhenUsed="1" w:defQFormat="0" w:count="267">
-    <w:lsdException w:name="Normal" w:semiHidden="0" w:uiPriority="0" w:unhideWhenUsed="0" w:qFormat="1"/>
-    <w:lsdException w:name="heading 1" w:semiHidden="0" w:uiPriority="9" w:unhideWhenUsed="0" w:qFormat="1"/>
-    <w:lsdException w:name="heading 2" w:semiHidden="0" w:uiPriority="9" w:unhideWhenUsed="0" w:qFormat="1"/>
-    <w:lsdException w:name="heading 3" w:semiHidden="0" w:uiPriority="9" w:unhideWhenUsed="0" w:qFormat="1"/>
-    <w:lsdException w:name="heading 4" w:semiHidden="0" w:uiPriority="9" w:unhideWhenUsed="0" w:qFormat="1"/>
-    <w:lsdException w:name="heading 5" w:semiHidden="0" w:uiPriority="9" w:unhideWhenUsed="0" w:qFormat="1"/>
-    <w:lsdException w:name="heading 6" w:semiHidden="0" w:uiPriority="9" w:unhideWhenUsed="0" w:qFormat="1"/>
-    <w:lsdException w:name="heading 7" w:semiHidden="0" w:uiPriority="9" w:unhideWhenUsed="0" w:qFormat="1"/>
-    <w:lsdException w:name="heading 8" w:semiHidden="0" w:uiPriority="9" w:unhideWhenUsed="0" w:qFormat="1"/>
-    <w:lsdException w:name="heading 9" w:semiHidden="0" w:uiPriority="9" w:unhideWhenUsed="0" w:qFormat="1"/>
-    <w:lsdException w:name="toc 1" w:uiPriority="39"/>
-    <w:lsdException w:name="toc 2" w:uiPriority="39"/>
-    <w:lsdException w:name="toc 3" w:uiPriority="39"/>
-    <w:lsdException w:name="toc 4" w:uiPriority="39"/>
-    <w:lsdException w:name="toc 5" w:uiPriority="39"/>
-    <w:lsdException w:name="toc 6" w:uiPriority="39"/>
-    <w:lsdException w:name="toc 7" w:uiPriority="39"/>
-    <w:lsdException w:name="toc 8" w:uiPriority="39"/>
-    <w:lsdException w:name="toc 9" w:uiPriority="39"/>
-    <w:lsdException w:name="caption" w:uiPriority="35" w:qFormat="1"/>
-    <w:lsdException w:name="Title" w:semiHidden="0" w:uiPriority="10" w:unhideWhenUsed="0" w:qFormat="1"/>
-    <w:lsdException w:name="Default Paragraph Font" w:uiPriority="1"/>
-    <w:lsdException w:name="Subtitle" w:semiHidden="0" w:uiPriority="11" w:unhideWhenUsed="0" w:qFormat="1"/>
-    <w:lsdException w:name="Strong" w:semiHidden="0" w:uiPriority="22" w:unhideWhenUsed="0" w:qFormat="1"/>
-    <w:lsdException w:name="Emphasis" w:semiHidden="0" w:uiPriority="20" w:unhideWhenUsed="0" w:qFormat="1"/>
-    <w:lsdException w:name="Table Grid" w:semiHidden="0" w:uiPriority="59" w:unhideWhenUsed="0"/>
-    <w:lsdException w:name="Placeholder Text" w:unhideWhenUsed="0"/>
-    <w:lsdException w:name="No Spacing" w:semiHidden="0" w:uiPriority="1" w:unhideWhenUsed="0" w:qFormat="1"/>
-    <w:lsdException w:name="Light Shading" w:semiHidden="0" w:uiPriority="60" w:unhideWhenUsed="0"/>
-    <w:lsdException w:name="Light List" w:semiHidden="0" w:uiPriority="61" w:unhideWhenUsed="0"/>
-    <w:lsdException w:name="Light Grid" w:semiHidden="0" w:uiPriority="62" w:unhideWhenUsed="0"/>
-    <w:lsdException w:name="Medium Shading 1" w:semiHidden="0" w:uiPriority="63" w:unhideWhenUsed="0"/>
-    <w:lsdException w:name="Medium Shading 2" w:semiHidden="0" w:uiPriority="64" w:unhideWhenUsed="0"/>
-    <w:lsdException w:name="Medium List 1" w:semiHidden="0" w:uiPriority="65" w:unhideWhenUsed="0"/>
-    <w:lsdException w:name="Medium List 2" w:semiHidden="0" w:uiPriority="66" w:unhideWhenUsed="0"/>
-    <w:lsdException w:name="Medium Grid 1" w:semiHidden="0" w:uiPriority="67" w:unhideWhenUsed="0"/>
-    <w:lsdException w:name="Medium Grid 2" w:semiHidden="0" w:uiPriority="68" w:unhideWhenUsed="0"/>
-    <w:lsdException w:name="Medium Grid 3" w:semiHidden="0" w:uiPriority="69" w:unhideWhenUsed="0"/>
-    <w:lsdException w:name="Dark List" w:semiHidden="0" w:uiPriority="70" w:unhideWhenUsed="0"/>
-    <w:lsdException w:name="Colorful Shading" w:semiHidden="0" w:uiPriority="71" w:unhideWhenUsed="0"/>
-    <w:lsdException w:name="Colorful List" w:semiHidden="0" w:uiPriority="72" w:unhideWhenUsed="0"/>
-    <w:lsdException w:name="Colorful Grid" w:semiHidden="0" w:uiPriority="73" w:unhideWhenUsed="0"/>
-    <w:lsdException w:name="Light Shading Accent 1" w:semiHidden="0" w:uiPriority="60" w:unhideWhenUsed="0"/>
-    <w:lsdException w:name="Light List Accent 1" w:semiHidden="0" w:uiPriority="61" w:unhideWhenUsed="0"/>
-    <w:lsdException w:name="Light Grid Accent 1" w:semiHidden="0" w:uiPriority="62" w:unhideWhenUsed="0"/>
-    <w:lsdException w:name="Medium Shading 1 Accent 1" w:semiHidden="0" w:uiPriority="63" w:unhideWhenUsed="0"/>
-    <w:lsdException w:name="Medium Shading 2 Accent 1" w:semiHidden="0" w:uiPriority="64" w:unhideWhenUsed="0"/>
-    <w:lsdException w:name="Medium List 1 Accent 1" w:semiHidden="0" w:uiPriority="65" w:unhideWhenUsed="0"/>
-    <w:lsdException w:name="Revision" w:unhideWhenUsed="0"/>
-    <w:lsdException w:name="List Paragraph" w:semiHidden="0" w:uiPriority="34" w:unhideWhenUsed="0" w:qFormat="1"/>
-    <w:lsdException w:name="Quote" w:semiHidden="0" w:uiPriority="29" w:unhideWhenUsed="0" w:qFormat="1"/>
-    <w:lsdException w:name="Intense Quote" w:semiHidden="0" w:uiPriority="30" w:unhideWhenUsed="0" w:qFormat="1"/>
-    <w:lsdException w:name="Medium List 2 Accent 1" w:semiHidden="0" w:uiPriority="66" w:unhideWhenUsed="0"/>
-    <w:lsdException w:name="Medium Grid 1 Accent 1" w:semiHidden="0" w:uiPriority="67" w:unhideWhenUsed="0"/>
-    <w:lsdException w:name="Medium Grid 2 Accent 1" w:semiHidden="0" w:uiPriority="68" w:unhideWhenUsed="0"/>
-    <w:lsdException w:name="Medium Grid 3 Accent 1" w:semiHidden="0" w:uiPriority="69" w:unhideWhenUsed="0"/>
-    <w:lsdException w:name="Dark List Accent 1" w:semiHidden="0" w:uiPriority="70" w:unhideWhenUsed="0"/>
-    <w:lsdException w:name="Colorful Shading Accent 1" w:semiHidden="0" w:uiPriority="71" w:unhideWhenUsed="0"/>
-    <w:lsdException w:name="Colorful List Accent 1" w:semiHidden="0" w:uiPriority="72" w:unhideWhenUsed="0"/>
-    <w:lsdException w:name="Colorful Grid Accent 1" w:semiHidden="0" w:uiPriority="73" w:unhideWhenUsed="0"/>
-    <w:lsdException w:name="Light Shading Accent 2" w:semiHidden="0" w:uiPriority="60" w:unhideWhenUsed="0"/>
-    <w:lsdException w:name="Light List Accent 2" w:semiHidden="0" w:uiPriority="61" w:unhideWhenUsed="0"/>
-    <w:lsdException w:name="Light Grid Accent 2" w:semiHidden="0" w:uiPriority="62" w:unhideWhenUsed="0"/>
-    <w:lsdException w:name="Medium Shading 1 Accent 2" w:semiHidden="0" w:uiPriority="63" w:unhideWhenUsed="0"/>
-    <w:lsdException w:name="Medium Shading 2 Accent 2" w:semiHidden="0" w:uiPriority="64" w:unhideWhenUsed="0"/>
-    <w:lsdException w:name="Medium List 1 Accent 2" w:semiHidden="0" w:uiPriority="65" w:unhideWhenUsed="0"/>
-    <w:lsdException w:name="Medium List 2 Accent 2" w:semiHidden="0" w:uiPriority="66" w:unhideWhenUsed="0"/>
-    <w:lsdException w:name="Medium Grid 1 Accent 2" w:semiHidden="0" w:uiPriority="67" w:unhideWhenUsed="0"/>
-    <w:lsdException w:name="Medium Grid 2 Accent 2" w:semiHidden="0" w:uiPriority="68" w:unhideWhenUsed="0"/>
-    <w:lsdException w:name="Medium Grid 3 Accent 2" w:semiHidden="0" w:uiPriority="69" w:unhideWhenUsed="0"/>
-    <w:lsdException w:name="Dark List Accent 2" w:semiHidden="0" w:uiPriority="70" w:unhideWhenUsed="0"/>
-    <w:lsdException w:name="Colorful Shading Accent 2" w:semiHidden="0" w:uiPriority="71" w:unhideWhenUsed="0"/>
-    <w:lsdException w:name="Colorful List Accent 2" w:semiHidden="0" w:uiPriority="72" w:unhideWhenUsed="0"/>
-    <w:lsdException w:name="Colorful Grid Accent 2" w:semiHidden="0" w:uiPriority="73" w:unhideWhenUsed="0"/>
-    <w:lsdException w:name="Light Shading Accent 3" w:semiHidden="0" w:uiPriority="60" w:unhideWhenUsed="0"/>
-    <w:lsdException w:name="Light List Accent 3" w:semiHidden="0" w:uiPriority="61" w:unhideWhenUsed="0"/>
-    <w:lsdException w:name="Light Grid Accent 3" w:semiHidden="0" w:uiPriority="62" w:unhideWhenUsed="0"/>
-    <w:lsdException w:name="Medium Shading 1 Accent 3" w:semiHidden="0" w:uiPriority="63" w:unhideWhenUsed="0"/>
-    <w:lsdException w:name="Medium Shading 2 Accent 3" w:semiHidden="0" w:uiPriority="64" w:unhideWhenUsed="0"/>
-    <w:lsdException w:name="Medium List 1 Accent 3" w:semiHidden="0" w:uiPriority="65" w:unhideWhenUsed="0"/>
-    <w:lsdException w:name="Medium List 2 Accent 3" w:semiHidden="0" w:uiPriority="66" w:unhideWhenUsed="0"/>
-    <w:lsdException w:name="Medium Grid 1 Accent 3" w:semiHidden="0" w:uiPriority="67" w:unhideWhenUsed="0"/>
-    <w:lsdException w:name="Medium Grid 2 Accent 3" w:semiHidden="0" w:uiPriority="68" w:unhideWhenUsed="0"/>
-    <w:lsdException w:name="Medium Grid 3 Accent 3" w:semiHidden="0" w:uiPriority="69" w:unhideWhenUsed="0"/>
-    <w:lsdException w:name="Dark List Accent 3" w:semiHidden="0" w:uiPriority="70" w:unhideWhenUsed="0"/>
-    <w:lsdException w:name="Colorful Shading Accent 3" w:semiHidden="0" w:uiPriority="71" w:unhideWhenUsed="0"/>
-    <w:lsdException w:name="Colorful List Accent 3" w:semiHidden="0" w:uiPriority="72" w:unhideWhenUsed="0"/>
-    <w:lsdException w:name="Colorful Grid Accent 3" w:semiHidden="0" w:uiPriority="73" w:unhideWhenUsed="0"/>
-    <w:lsdException w:name="Light Shading Accent 4" w:semiHidden="0" w:uiPriority="60" w:unhideWhenUsed="0"/>
-    <w:lsdException w:name="Light List Accent 4" w:semiHidden="0" w:uiPriority="61" w:unhideWhenUsed="0"/>
-    <w:lsdException w:name="Light Grid Accent 4" w:semiHidden="0" w:uiPriority="62" w:unhideWhenUsed="0"/>
-    <w:lsdException w:name="Medium Shading 1 Accent 4" w:semiHidden="0" w:uiPriority="63" w:unhideWhenUsed="0"/>
-    <w:lsdException w:name="Medium Shading 2 Accent 4" w:semiHidden="0" w:uiPriority="64" w:unhideWhenUsed="0"/>
-    <w:lsdException w:name="Medium List 1 Accent 4" w:semiHidden="0" w:uiPriority="65" w:unhideWhenUsed="0"/>
-    <w:lsdException w:name="Medium List 2 Accent 4" w:semiHidden="0" w:uiPriority="66" w:unhideWhenUsed="0"/>
-    <w:lsdException w:name="Medium Grid 1 Accent 4" w:semiHidden="0" w:uiPriority="67" w:unhideWhenUsed="0"/>
-    <w:lsdException w:name="Medium Grid 2 Accent 4" w:semiHidden="0" w:uiPriority="68" w:unhideWhenUsed="0"/>
-    <w:lsdException w:name="Medium Grid 3 Accent 4" w:semiHidden="0" w:uiPriority="69" w:unhideWhenUsed="0"/>
-    <w:lsdException w:name="Dark List Accent 4" w:semiHidden="0" w:uiPriority="70" w:unhideWhenUsed="0"/>
-    <w:lsdException w:name="Colorful Shading Accent 4" w:semiHidden="0" w:uiPriority="71" w:unhideWhenUsed="0"/>
-    <w:lsdException w:name="Colorful List Accent 4" w:semiHidden="0" w:uiPriority="72" w:unhideWhenUsed="0"/>
-    <w:lsdException w:name="Colorful Grid Accent 4" w:semiHidden="0" w:uiPriority="73" w:unhideWhenUsed="0"/>
-    <w:lsdException w:name="Light Shading Accent 5" w:semiHidden="0" w:uiPriority="60" w:unhideWhenUsed="0"/>
-    <w:lsdException w:name="Light List Accent 5" w:semiHidden="0" w:uiPriority="61" w:unhideWhenUsed="0"/>
-    <w:lsdException w:name="Light Grid Accent 5" w:semiHidden="0" w:uiPriority="62" w:unhideWhenUsed="0"/>
-    <w:lsdException w:name="Medium Shading 1 Accent 5" w:semiHidden="0" w:uiPriority="63" w:unhideWhenUsed="0"/>
-    <w:lsdException w:name="Medium Shading 2 Accent 5" w:semiHidden="0" w:uiPriority="64" w:unhideWhenUsed="0"/>
-    <w:lsdException w:name="Medium List 1 Accent 5" w:semiHidden="0" w:uiPriority="65" w:unhideWhenUsed="0"/>
-    <w:lsdException w:name="Medium List 2 Accent 5" w:semiHidden="0" w:uiPriority="66" w:unhideWhenUsed="0"/>
-    <w:lsdException w:name="Medium Grid 1 Accent 5" w:semiHidden="0" w:uiPriority="67" w:unhideWhenUsed="0"/>
-    <w:lsdException w:name="Medium Grid 2 Accent 5" w:semiHidden="0" w:uiPriority="68" w:unhideWhenUsed="0"/>
-    <w:lsdException w:name="Medium Grid 3 Accent 5" w:semiHidden="0" w:uiPriority="69" w:unhideWhenUsed="0"/>
-    <w:lsdException w:name="Dark List Accent 5" w:semiHidden="0" w:uiPriority="70" w:unhideWhenUsed="0"/>
-    <w:lsdException w:name="Colorful Shading Accent 5" w:semiHidden="0" w:uiPriority="71" w:unhideWhenUsed="0"/>
-    <w:lsdException w:name="Colorful List Accent 5" w:semiHidden="0" w:uiPriority="72" w:unhideWhenUsed="0"/>
-    <w:lsdException w:name="Colorful Grid Accent 5" w:semiHidden="0" w:uiPriority="73" w:unhideWhenUsed="0"/>
-    <w:lsdException w:name="Light Shading Accent 6" w:semiHidden="0" w:uiPriority="60" w:unhideWhenUsed="0"/>
-    <w:lsdException w:name="Light List Accent 6" w:semiHidden="0" w:uiPriority="61" w:unhideWhenUsed="0"/>
-    <w:lsdException w:name="Light Grid Accent 6" w:semiHidden="0" w:uiPriority="62" w:unhideWhenUsed="0"/>
-    <w:lsdException w:name="Medium Shading 1 Accent 6" w:semiHidden="0" w:uiPriority="63" w:unhideWhenUsed="0"/>
-    <w:lsdException w:name="Medium Shading 2 Accent 6" w:semiHidden="0" w:uiPriority="64" w:unhideWhenUsed="0"/>
-    <w:lsdException w:name="Medium List 1 Accent 6" w:semiHidden="0" w:uiPriority="65" w:unhideWhenUsed="0"/>
-    <w:lsdException w:name="Medium List 2 Accent 6" w:semiHidden="0" w:uiPriority="66" w:unhideWhenUsed="0"/>
-    <w:lsdException w:name="Medium Grid 1 Accent 6" w:semiHidden="0" w:uiPriority="67" w:unhideWhenUsed="0"/>
-    <w:lsdException w:name="Medium Grid 2 Accent 6" w:semiHidden="0" w:uiPriority="68" w:unhideWhenUsed="0"/>
-    <w:lsdException w:name="Medium Grid 3 Accent 6" w:semiHidden="0" w:uiPriority="69" w:unhideWhenUsed="0"/>
-    <w:lsdException w:name="Dark List Accent 6" w:semiHidden="0" w:uiPriority="70" w:unhideWhenUsed="0"/>
-    <w:lsdException w:name="Colorful Shading Accent 6" w:semiHidden="0" w:uiPriority="71" w:unhideWhenUsed="0"/>
-    <w:lsdException w:name="Colorful List Accent 6" w:semiHidden="0" w:uiPriority="72" w:unhideWhenUsed="0"/>
-    <w:lsdException w:name="Colorful Grid Accent 6" w:semiHidden="0" w:uiPriority="73" w:unhideWhenUsed="0"/>
-    <w:lsdException w:name="Subtle Emphasis" w:semiHidden="0" w:uiPriority="19" w:unhideWhenUsed="0" w:qFormat="1"/>
-    <w:lsdException w:name="Intense Emphasis" w:semiHidden="0" w:uiPriority="21" w:unhideWhenUsed="0" w:qFormat="1"/>
-    <w:lsdException w:name="Subtle Reference" w:semiHidden="0" w:uiPriority="31" w:unhideWhenUsed="0" w:qFormat="1"/>
-    <w:lsdException w:name="Intense Reference" w:semiHidden="0" w:uiPriority="32" w:unhideWhenUsed="0" w:qFormat="1"/>
-    <w:lsdException w:name="Book Title" w:semiHidden="0" w:uiPriority="33" w:unhideWhenUsed="0" w:qFormat="1"/>
-    <w:lsdException w:name="Bibliography" w:uiPriority="37"/>
-    <w:lsdException w:name="TOC Heading" w:uiPriority="39" w:qFormat="1"/>
+  <w:latentStyles w:defLockedState="0" w:defUIPriority="99" w:defSemiHidden="0" w:defUnhideWhenUsed="0" w:defQFormat="0" w:count="375">
+    <w:lsdException w:name="Normal" w:uiPriority="0" w:qFormat="1"/>
+    <w:lsdException w:name="heading 1" w:uiPriority="9" w:qFormat="1"/>
+    <w:lsdException w:name="heading 2" w:uiPriority="9" w:qFormat="1"/>
+    <w:lsdException w:name="heading 3" w:uiPriority="9" w:qFormat="1"/>
+    <w:lsdException w:name="heading 4" w:uiPriority="9" w:qFormat="1"/>
+    <w:lsdException w:name="heading 5" w:uiPriority="9" w:qFormat="1"/>
+    <w:lsdException w:name="heading 6" w:uiPriority="9" w:qFormat="1"/>
+    <w:lsdException w:name="heading 7" w:uiPriority="9" w:qFormat="1"/>
+    <w:lsdException w:name="heading 8" w:uiPriority="9" w:qFormat="1"/>
+    <w:lsdException w:name="heading 9" w:uiPriority="9" w:qFormat="1"/>
+    <w:lsdException w:name="index 1" w:semiHidden="1" w:unhideWhenUsed="1"/>
+    <w:lsdException w:name="index 2" w:semiHidden="1" w:unhideWhenUsed="1"/>
+    <w:lsdException w:name="index 3" w:semiHidden="1" w:unhideWhenUsed="1"/>
+    <w:lsdException w:name="index 4" w:semiHidden="1" w:unhideWhenUsed="1"/>
+    <w:lsdException w:name="index 5" w:semiHidden="1" w:unhideWhenUsed="1"/>
+    <w:lsdException w:name="index 6" w:semiHidden="1" w:unhideWhenUsed="1"/>
+    <w:lsdException w:name="index 7" w:semiHidden="1" w:unhideWhenUsed="1"/>
+    <w:lsdException w:name="index 8" w:semiHidden="1" w:unhideWhenUsed="1"/>
+    <w:lsdException w:name="index 9" w:semiHidden="1" w:unhideWhenUsed="1"/>
+    <w:lsdException w:name="toc 1" w:semiHidden="1" w:uiPriority="39" w:unhideWhenUsed="1"/>
+    <w:lsdException w:name="toc 2" w:semiHidden="1" w:uiPriority="39" w:unhideWhenUsed="1"/>
+    <w:lsdException w:name="toc 3" w:semiHidden="1" w:uiPriority="39" w:unhideWhenUsed="1"/>
+    <w:lsdException w:name="toc 4" w:semiHidden="1" w:uiPriority="39" w:unhideWhenUsed="1"/>
+    <w:lsdException w:name="toc 5" w:semiHidden="1" w:uiPriority="39" w:unhideWhenUsed="1"/>
+    <w:lsdException w:name="toc 6" w:semiHidden="1" w:uiPriority="39" w:unhideWhenUsed="1"/>
+    <w:lsdException w:name="toc 7" w:semiHidden="1" w:uiPriority="39" w:unhideWhenUsed="1"/>
+    <w:lsdException w:name="toc 8" w:semiHidden="1" w:uiPriority="39" w:unhideWhenUsed="1"/>
+    <w:lsdException w:name="toc 9" w:semiHidden="1" w:uiPriority="39" w:unhideWhenUsed="1"/>
+    <w:lsdException w:name="Normal Indent" w:semiHidden="1" w:unhideWhenUsed="1"/>
+    <w:lsdException w:name="footnote text" w:semiHidden="1" w:unhideWhenUsed="1"/>
+    <w:lsdException w:name="annotation text" w:semiHidden="1" w:unhideWhenUsed="1"/>
+    <w:lsdException w:name="header" w:semiHidden="1" w:unhideWhenUsed="1"/>
+    <w:lsdException w:name="footer" w:semiHidden="1" w:unhideWhenUsed="1"/>
+    <w:lsdException w:name="index heading" w:semiHidden="1" w:unhideWhenUsed="1"/>
+    <w:lsdException w:name="caption" w:semiHidden="1" w:uiPriority="35" w:unhideWhenUsed="1" w:qFormat="1"/>
+    <w:lsdException w:name="table of figures" w:semiHidden="1" w:unhideWhenUsed="1"/>
+    <w:lsdException w:name="envelope address" w:semiHidden="1" w:unhideWhenUsed="1"/>
+    <w:lsdException w:name="envelope return" w:semiHidden="1" w:unhideWhenUsed="1"/>
+    <w:lsdException w:name="footnote reference" w:semiHidden="1" w:unhideWhenUsed="1"/>
+    <w:lsdException w:name="annotation reference" w:semiHidden="1" w:unhideWhenUsed="1"/>
+    <w:lsdException w:name="line number" w:semiHidden="1" w:unhideWhenUsed="1"/>
+    <w:lsdException w:name="page number" w:semiHidden="1" w:unhideWhenUsed="1"/>
+    <w:lsdException w:name="endnote reference" w:semiHidden="1" w:unhideWhenUsed="1"/>
+    <w:lsdException w:name="endnote text" w:semiHidden="1" w:unhideWhenUsed="1"/>
+    <w:lsdException w:name="table of authorities" w:semiHidden="1" w:unhideWhenUsed="1"/>
+    <w:lsdException w:name="macro" w:semiHidden="1" w:unhideWhenUsed="1"/>
+    <w:lsdException w:name="toa heading" w:semiHidden="1" w:unhideWhenUsed="1"/>
+    <w:lsdException w:name="List" w:semiHidden="1" w:unhideWhenUsed="1"/>
+    <w:lsdException w:name="List Bullet" w:semiHidden="1" w:unhideWhenUsed="1"/>
+    <w:lsdException w:name="List Number" w:semiHidden="1" w:unhideWhenUsed="1"/>
+    <w:lsdException w:name="List 2" w:semiHidden="1" w:unhideWhenUsed="1"/>
+    <w:lsdException w:name="List 3" w:semiHidden="1" w:unhideWhenUsed="1"/>
+    <w:lsdException w:name="List 4" w:semiHidden="1" w:unhideWhenUsed="1"/>
+    <w:lsdException w:name="List 5" w:semiHidden="1" w:unhideWhenUsed="1"/>
+    <w:lsdException w:name="List Bullet 2" w:semiHidden="1" w:unhideWhenUsed="1"/>
+    <w:lsdException w:name="List Bullet 3" w:semiHidden="1" w:unhideWhenUsed="1"/>
+    <w:lsdException w:name="List Bullet 4" w:semiHidden="1" w:unhideWhenUsed="1"/>
+    <w:lsdException w:name="List Bullet 5" w:semiHidden="1" w:unhideWhenUsed="1"/>
+    <w:lsdException w:name="List Number 2" w:semiHidden="1" w:unhideWhenUsed="1"/>
+    <w:lsdException w:name="List Number 3" w:semiHidden="1" w:unhideWhenUsed="1"/>
+    <w:lsdException w:name="List Number 4" w:semiHidden="1" w:unhideWhenUsed="1"/>
+    <w:lsdException w:name="List Number 5" w:semiHidden="1" w:unhideWhenUsed="1"/>
+    <w:lsdException w:name="Title" w:uiPriority="10" w:qFormat="1"/>
+    <w:lsdException w:name="Closing" w:semiHidden="1" w:unhideWhenUsed="1"/>
+    <w:lsdException w:name="Signature" w:semiHidden="1" w:unhideWhenUsed="1"/>
+    <w:lsdException w:name="Default Paragraph Font" w:semiHidden="1" w:uiPriority="1" w:unhideWhenUsed="1"/>
+    <w:lsdException w:name="Body Text" w:semiHidden="1" w:unhideWhenUsed="1"/>
+    <w:lsdException w:name="Body Text Indent" w:semiHidden="1" w:unhideWhenUsed="1"/>
+    <w:lsdException w:name="List Continue" w:semiHidden="1" w:unhideWhenUsed="1"/>
+    <w:lsdException w:name="List Continue 2" w:semiHidden="1" w:unhideWhenUsed="1"/>
+    <w:lsdException w:name="List Continue 3" w:semiHidden="1" w:unhideWhenUsed="1"/>
+    <w:lsdException w:name="List Continue 4" w:semiHidden="1" w:unhideWhenUsed="1"/>
+    <w:lsdException w:name="List Continue 5" w:semiHidden="1" w:unhideWhenUsed="1"/>
+    <w:lsdException w:name="Message Header" w:semiHidden="1" w:unhideWhenUsed="1"/>
+    <w:lsdException w:name="Subtitle" w:uiPriority="11" w:qFormat="1"/>
+    <w:lsdException w:name="Salutation" w:semiHidden="1" w:unhideWhenUsed="1"/>
+    <w:lsdException w:name="Date" w:semiHidden="1" w:unhideWhenUsed="1"/>
+    <w:lsdException w:name="Body Text First Indent" w:semiHidden="1" w:unhideWhenUsed="1"/>
+    <w:lsdException w:name="Body Text First Indent 2" w:semiHidden="1" w:unhideWhenUsed="1"/>
+    <w:lsdException w:name="Note Heading" w:semiHidden="1" w:unhideWhenUsed="1"/>
+    <w:lsdException w:name="Body Text 2" w:semiHidden="1" w:unhideWhenUsed="1"/>
+    <w:lsdException w:name="Body Text 3" w:semiHidden="1" w:unhideWhenUsed="1"/>
+    <w:lsdException w:name="Body Text Indent 2" w:semiHidden="1" w:unhideWhenUsed="1"/>
+    <w:lsdException w:name="Body Text Indent 3" w:semiHidden="1" w:unhideWhenUsed="1"/>
+    <w:lsdException w:name="Block Text" w:semiHidden="1" w:unhideWhenUsed="1"/>
+    <w:lsdException w:name="Hyperlink" w:semiHidden="1" w:unhideWhenUsed="1"/>
+    <w:lsdException w:name="FollowedHyperlink" w:semiHidden="1" w:unhideWhenUsed="1"/>
+    <w:lsdException w:name="Strong" w:uiPriority="22" w:qFormat="1"/>
+    <w:lsdException w:name="Emphasis" w:uiPriority="20" w:qFormat="1"/>
+    <w:lsdException w:name="Document Map" w:semiHidden="1" w:unhideWhenUsed="1"/>
+    <w:lsdException w:name="Plain Text" w:semiHidden="1" w:unhideWhenUsed="1"/>
+    <w:lsdException w:name="E-mail Signature" w:semiHidden="1" w:unhideWhenUsed="1"/>
+    <w:lsdException w:name="HTML Top of Form" w:semiHidden="1" w:unhideWhenUsed="1"/>
+    <w:lsdException w:name="HTML Bottom of Form" w:semiHidden="1" w:unhideWhenUsed="1"/>
+    <w:lsdException w:name="Normal (Web)" w:semiHidden="1" w:unhideWhenUsed="1"/>
+    <w:lsdException w:name="HTML Acronym" w:semiHidden="1" w:unhideWhenUsed="1"/>
+    <w:lsdException w:name="HTML Address" w:semiHidden="1" w:unhideWhenUsed="1"/>
+    <w:lsdException w:name="HTML Cite" w:semiHidden="1" w:unhideWhenUsed="1"/>
+    <w:lsdException w:name="HTML Code" w:semiHidden="1" w:unhideWhenUsed="1"/>
+    <w:lsdException w:name="HTML Definition" w:semiHidden="1" w:unhideWhenUsed="1"/>
+    <w:lsdException w:name="HTML Keyboard" w:semiHidden="1" w:unhideWhenUsed="1"/>
+    <w:lsdException w:name="HTML Preformatted" w:semiHidden="1" w:unhideWhenUsed="1"/>
+    <w:lsdException w:name="HTML Sample" w:semiHidden="1" w:unhideWhenUsed="1"/>
+    <w:lsdException w:name="HTML Typewriter" w:semiHidden="1" w:unhideWhenUsed="1"/>
+    <w:lsdException w:name="HTML Variable" w:semiHidden="1" w:unhideWhenUsed="1"/>
+    <w:lsdException w:name="Normal Table" w:semiHidden="1" w:unhideWhenUsed="1"/>
+    <w:lsdException w:name="annotation subject" w:semiHidden="1" w:unhideWhenUsed="1"/>
+    <w:lsdException w:name="No List" w:semiHidden="1" w:unhideWhenUsed="1"/>
+    <w:lsdException w:name="Outline List 1" w:semiHidden="1" w:unhideWhenUsed="1"/>
+    <w:lsdException w:name="Outline List 2" w:semiHidden="1" w:unhideWhenUsed="1"/>
+    <w:lsdException w:name="Outline List 3" w:semiHidden="1" w:unhideWhenUsed="1"/>
+    <w:lsdException w:name="Table Simple 1" w:semiHidden="1" w:unhideWhenUsed="1"/>
+    <w:lsdException w:name="Table Simple 2" w:semiHidden="1" w:unhideWhenUsed="1"/>
+    <w:lsdException w:name="Table Simple 3" w:semiHidden="1" w:unhideWhenUsed="1"/>
+    <w:lsdException w:name="Table Classic 1" w:semiHidden="1" w:unhideWhenUsed="1"/>
+    <w:lsdException w:name="Table Classic 2" w:semiHidden="1" w:unhideWhenUsed="1"/>
+    <w:lsdException w:name="Table Classic 3" w:semiHidden="1" w:unhideWhenUsed="1"/>
+    <w:lsdException w:name="Table Classic 4" w:semiHidden="1" w:unhideWhenUsed="1"/>
+    <w:lsdException w:name="Table Colorful 1" w:semiHidden="1" w:unhideWhenUsed="1"/>
+    <w:lsdException w:name="Table Colorful 2" w:semiHidden="1" w:unhideWhenUsed="1"/>
+    <w:lsdException w:name="Table Colorful 3" w:semiHidden="1" w:unhideWhenUsed="1"/>
+    <w:lsdException w:name="Table Columns 1" w:semiHidden="1" w:unhideWhenUsed="1"/>
+    <w:lsdException w:name="Table Columns 2" w:semiHidden="1" w:unhideWhenUsed="1"/>
+    <w:lsdException w:name="Table Columns 3" w:semiHidden="1" w:unhideWhenUsed="1"/>
+    <w:lsdException w:name="Table Columns 4" w:semiHidden="1" w:unhideWhenUsed="1"/>
+    <w:lsdException w:name="Table Columns 5" w:semiHidden="1" w:unhideWhenUsed="1"/>
+    <w:lsdException w:name="Table Grid 1" w:semiHidden="1" w:unhideWhenUsed="1"/>
+    <w:lsdException w:name="Table Grid 2" w:semiHidden="1" w:unhideWhenUsed="1"/>
+    <w:lsdException w:name="Table Grid 3" w:semiHidden="1" w:unhideWhenUsed="1"/>
+    <w:lsdException w:name="Table Grid 4" w:semiHidden="1" w:unhideWhenUsed="1"/>
+    <w:lsdException w:name="Table Grid 5" w:semiHidden="1" w:unhideWhenUsed="1"/>
+    <w:lsdException w:name="Table Grid 6" w:semiHidden="1" w:unhideWhenUsed="1"/>
+    <w:lsdException w:name="Table Grid 7" w:semiHidden="1" w:unhideWhenUsed="1"/>
+    <w:lsdException w:name="Table Grid 8" w:semiHidden="1" w:unhideWhenUsed="1"/>
+    <w:lsdException w:name="Table List 1" w:semiHidden="1" w:unhideWhenUsed="1"/>
+    <w:lsdException w:name="Table List 2" w:semiHidden="1" w:unhideWhenUsed="1"/>
+    <w:lsdException w:name="Table List 3" w:semiHidden="1" w:unhideWhenUsed="1"/>
+    <w:lsdException w:name="Table List 4" w:semiHidden="1" w:unhideWhenUsed="1"/>
+    <w:lsdException w:name="Table List 5" w:semiHidden="1" w:unhideWhenUsed="1"/>
+    <w:lsdException w:name="Table List 6" w:semiHidden="1" w:unhideWhenUsed="1"/>
+    <w:lsdException w:name="Table List 7" w:semiHidden="1" w:unhideWhenUsed="1"/>
+    <w:lsdException w:name="Table List 8" w:semiHidden="1" w:unhideWhenUsed="1"/>
+    <w:lsdException w:name="Table 3D effects 1" w:semiHidden="1" w:unhideWhenUsed="1"/>
+    <w:lsdException w:name="Table 3D effects 2" w:semiHidden="1" w:unhideWhenUsed="1"/>
+    <w:lsdException w:name="Table 3D effects 3" w:semiHidden="1" w:unhideWhenUsed="1"/>
+    <w:lsdException w:name="Table Contemporary" w:semiHidden="1" w:unhideWhenUsed="1"/>
+    <w:lsdException w:name="Table Elegant" w:semiHidden="1" w:unhideWhenUsed="1"/>
+    <w:lsdException w:name="Table Professional" w:semiHidden="1" w:unhideWhenUsed="1"/>
+    <w:lsdException w:name="Table Subtle 1" w:semiHidden="1" w:unhideWhenUsed="1"/>
+    <w:lsdException w:name="Table Subtle 2" w:semiHidden="1" w:unhideWhenUsed="1"/>
+    <w:lsdException w:name="Table Web 1" w:semiHidden="1" w:unhideWhenUsed="1"/>
+    <w:lsdException w:name="Table Web 2" w:semiHidden="1" w:unhideWhenUsed="1"/>
+    <w:lsdException w:name="Table Web 3" w:semiHidden="1" w:unhideWhenUsed="1"/>
+    <w:lsdException w:name="Balloon Text" w:semiHidden="1" w:unhideWhenUsed="1"/>
+    <w:lsdException w:name="Table Grid" w:semiHidden="1" w:uiPriority="59" w:unhideWhenUsed="1"/>
+    <w:lsdException w:name="Table Theme" w:semiHidden="1" w:unhideWhenUsed="1"/>
+    <w:lsdException w:name="Placeholder Text" w:semiHidden="1"/>
+    <w:lsdException w:name="No Spacing" w:uiPriority="1" w:qFormat="1"/>
+    <w:lsdException w:name="Light Shading" w:uiPriority="60"/>
+    <w:lsdException w:name="Light List" w:uiPriority="61"/>
+    <w:lsdException w:name="Light Grid" w:uiPriority="62"/>
+    <w:lsdException w:name="Medium Shading 1" w:uiPriority="63"/>
+    <w:lsdException w:name="Medium Shading 2" w:uiPriority="64"/>
+    <w:lsdException w:name="Medium List 1" w:uiPriority="65"/>
+    <w:lsdException w:name="Medium List 2" w:uiPriority="66"/>
+    <w:lsdException w:name="Medium Grid 1" w:uiPriority="67"/>
+    <w:lsdException w:name="Medium Grid 2" w:uiPriority="68"/>
+    <w:lsdException w:name="Medium Grid 3" w:uiPriority="69"/>
+    <w:lsdException w:name="Dark List" w:uiPriority="70"/>
+    <w:lsdException w:name="Colorful Shading" w:uiPriority="71"/>
+    <w:lsdException w:name="Colorful List" w:uiPriority="72"/>
+    <w:lsdException w:name="Colorful Grid" w:uiPriority="73"/>
+    <w:lsdException w:name="Light Shading Accent 1" w:uiPriority="60"/>
+    <w:lsdException w:name="Light List Accent 1" w:uiPriority="61"/>
+    <w:lsdException w:name="Light Grid Accent 1" w:uiPriority="62"/>
+    <w:lsdException w:name="Medium Shading 1 Accent 1" w:uiPriority="63"/>
+    <w:lsdException w:name="Medium Shading 2 Accent 1" w:uiPriority="64"/>
+    <w:lsdException w:name="Medium List 1 Accent 1" w:uiPriority="65"/>
+    <w:lsdException w:name="Revision" w:semiHidden="1"/>
+    <w:lsdException w:name="List Paragraph" w:uiPriority="34" w:qFormat="1"/>
+    <w:lsdException w:name="Quote" w:uiPriority="29" w:qFormat="1"/>
+    <w:lsdException w:name="Intense Quote" w:uiPriority="30" w:qFormat="1"/>
+    <w:lsdException w:name="Medium List 2 Accent 1" w:uiPriority="66"/>
+    <w:lsdException w:name="Medium Grid 1 Accent 1" w:uiPriority="67"/>
+    <w:lsdException w:name="Medium Grid 2 Accent 1" w:uiPriority="68"/>
+    <w:lsdException w:name="Medium Grid 3 Accent 1" w:uiPriority="69"/>
+    <w:lsdException w:name="Dark List Accent 1" w:uiPriority="70"/>
+    <w:lsdException w:name="Colorful Shading Accent 1" w:uiPriority="71"/>
+    <w:lsdException w:name="Colorful List Accent 1" w:uiPriority="72"/>
+    <w:lsdException w:name="Colorful Grid Accent 1" w:uiPriority="73"/>
+    <w:lsdException w:name="Light Shading Accent 2" w:uiPriority="60"/>
+    <w:lsdException w:name="Light List Accent 2" w:uiPriority="61"/>
+    <w:lsdException w:name="Light Grid Accent 2" w:uiPriority="62"/>
+    <w:lsdException w:name="Medium Shading 1 Accent 2" w:uiPriority="63"/>
+    <w:lsdException w:name="Medium Shading 2 Accent 2" w:uiPriority="64"/>
+    <w:lsdException w:name="Medium List 1 Accent 2" w:uiPriority="65"/>
+    <w:lsdException w:name="Medium List 2 Accent 2" w:uiPriority="66"/>
+    <w:lsdException w:name="Medium Grid 1 Accent 2" w:uiPriority="67"/>
+    <w:lsdException w:name="Medium Grid 2 Accent 2" w:uiPriority="68"/>
+    <w:lsdException w:name="Medium Grid 3 Accent 2" w:uiPriority="69"/>
+    <w:lsdException w:name="Dark List Accent 2" w:uiPriority="70"/>
+    <w:lsdException w:name="Colorful Shading Accent 2" w:uiPriority="71"/>
+    <w:lsdException w:name="Colorful List Accent 2" w:uiPriority="72"/>
+    <w:lsdException w:name="Colorful Grid Accent 2" w:uiPriority="73"/>
+    <w:lsdException w:name="Light Shading Accent 3" w:uiPriority="60"/>
+    <w:lsdException w:name="Light List Accent 3" w:uiPriority="61"/>
+    <w:lsdException w:name="Light Grid Accent 3" w:uiPriority="62"/>
+    <w:lsdException w:name="Medium Shading 1 Accent 3" w:uiPriority="63"/>
+    <w:lsdException w:name="Medium Shading 2 Accent 3" w:uiPriority="64"/>
+    <w:lsdException w:name="Medium List 1 Accent 3" w:uiPriority="65"/>
+    <w:lsdException w:name="Medium List 2 Accent 3" w:uiPriority="66"/>
+    <w:lsdException w:name="Medium Grid 1 Accent 3" w:uiPriority="67"/>
+    <w:lsdException w:name="Medium Grid 2 Accent 3" w:uiPriority="68"/>
+    <w:lsdException w:name="Medium Grid 3 Accent 3" w:uiPriority="69"/>
+    <w:lsdException w:name="Dark List Accent 3" w:uiPriority="70"/>
+    <w:lsdException w:name="Colorful Shading Accent 3" w:uiPriority="71"/>
+    <w:lsdException w:name="Colorful List Accent 3" w:uiPriority="72"/>
+    <w:lsdException w:name="Colorful Grid Accent 3" w:uiPriority="73"/>
+    <w:lsdException w:name="Light Shading Accent 4" w:uiPriority="60"/>
+    <w:lsdException w:name="Light List Accent 4" w:uiPriority="61"/>
+    <w:lsdException w:name="Light Grid Accent 4" w:uiPriority="62"/>
+    <w:lsdException w:name="Medium Shading 1 Accent 4" w:uiPriority="63"/>
+    <w:lsdException w:name="Medium Shading 2 Accent 4" w:uiPriority="64"/>
+    <w:lsdException w:name="Medium List 1 Accent 4" w:uiPriority="65"/>
+    <w:lsdException w:name="Medium List 2 Accent 4" w:uiPriority="66"/>
+    <w:lsdException w:name="Medium Grid 1 Accent 4" w:uiPriority="67"/>
+    <w:lsdException w:name="Medium Grid 2 Accent 4" w:uiPriority="68"/>
+    <w:lsdException w:name="Medium Grid 3 Accent 4" w:uiPriority="69"/>
+    <w:lsdException w:name="Dark List Accent 4" w:uiPriority="70"/>
+    <w:lsdException w:name="Colorful Shading Accent 4" w:uiPriority="71"/>
+    <w:lsdException w:name="Colorful List Accent 4" w:uiPriority="72"/>
+    <w:lsdException w:name="Colorful Grid Accent 4" w:uiPriority="73"/>
+    <w:lsdException w:name="Light Shading Accent 5" w:uiPriority="60"/>
+    <w:lsdException w:name="Light List Accent 5" w:uiPriority="61"/>
+    <w:lsdException w:name="Light Grid Accent 5" w:uiPriority="62"/>
+    <w:lsdException w:name="Medium Shading 1 Accent 5" w:uiPriority="63"/>
+    <w:lsdException w:name="Medium Shading 2 Accent 5" w:uiPriority="64"/>
+    <w:lsdException w:name="Medium List 1 Accent 5" w:uiPriority="65"/>
+    <w:lsdException w:name="Medium List 2 Accent 5" w:uiPriority="66"/>
+    <w:lsdException w:name="Medium Grid 1 Accent 5" w:uiPriority="67"/>
+    <w:lsdException w:name="Medium Grid 2 Accent 5" w:uiPriority="68"/>
+    <w:lsdException w:name="Medium Grid 3 Accent 5" w:uiPriority="69"/>
+    <w:lsdException w:name="Dark List Accent 5" w:uiPriority="70"/>
+    <w:lsdException w:name="Colorful Shading Accent 5" w:uiPriority="71"/>
+    <w:lsdException w:name="Colorful List Accent 5" w:uiPriority="72"/>
+    <w:lsdException w:name="Colorful Grid Accent 5" w:uiPriority="73"/>
+    <w:lsdException w:name="Light Shading Accent 6" w:uiPriority="60"/>
+    <w:lsdException w:name="Light List Accent 6" w:uiPriority="61"/>
+    <w:lsdException w:name="Light Grid Accent 6" w:uiPriority="62"/>
+    <w:lsdException w:name="Medium Shading 1 Accent 6" w:uiPriority="63"/>
+    <w:lsdException w:name="Medium Shading 2 Accent 6" w:uiPriority="64"/>
+    <w:lsdException w:name="Medium List 1 Accent 6" w:uiPriority="65"/>
+    <w:lsdException w:name="Medium List 2 Accent 6" w:uiPriority="66"/>
+    <w:lsdException w:name="Medium Grid 1 Accent 6" w:uiPriority="67"/>
+    <w:lsdException w:name="Medium Grid 2 Accent 6" w:uiPriority="68"/>
+    <w:lsdException w:name="Medium Grid 3 Accent 6" w:uiPriority="69"/>
+    <w:lsdException w:name="Dark List Accent 6" w:uiPriority="70"/>
+    <w:lsdException w:name="Colorful Shading Accent 6" w:uiPriority="71"/>
+    <w:lsdException w:name="Colorful List Accent 6" w:uiPriority="72"/>
+    <w:lsdException w:name="Colorful Grid Accent 6" w:uiPriority="73"/>
+    <w:lsdException w:name="Subtle Emphasis" w:uiPriority="19" w:qFormat="1"/>
+    <w:lsdException w:name="Intense Emphasis" w:uiPriority="21" w:qFormat="1"/>
+    <w:lsdException w:name="Subtle Reference" w:uiPriority="31" w:qFormat="1"/>
+    <w:lsdException w:name="Intense Reference" w:uiPriority="32" w:qFormat="1"/>
+    <w:lsdException w:name="Book Title" w:uiPriority="33" w:qFormat="1"/>
+    <w:lsdException w:name="Bibliography" w:semiHidden="1" w:uiPriority="37" w:unhideWhenUsed="1"/>
+    <w:lsdException w:name="TOC Heading" w:semiHidden="1" w:uiPriority="39" w:unhideWhenUsed="1" w:qFormat="1"/>
+    <w:lsdException w:name="Plain Table 1" w:uiPriority="41"/>
+    <w:lsdException w:name="Plain Table 2" w:uiPriority="42"/>
+    <w:lsdException w:name="Plain Table 3" w:uiPriority="43"/>
+    <w:lsdException w:name="Plain Table 4" w:uiPriority="44"/>
+    <w:lsdException w:name="Plain Table 5" w:uiPriority="45"/>
+    <w:lsdException w:name="Grid Table Light" w:uiPriority="40"/>
+    <w:lsdException w:name="Grid Table 1 Light" w:uiPriority="46"/>
+    <w:lsdException w:name="Grid Table 2" w:uiPriority="47"/>
+    <w:lsdException w:name="Grid Table 3" w:uiPriority="48"/>
+    <w:lsdException w:name="Grid Table 4" w:uiPriority="49"/>
+    <w:lsdException w:name="Grid Table 5 Dark" w:uiPriority="50"/>
+    <w:lsdException w:name="Grid Table 6 Colorful" w:uiPriority="51"/>
+    <w:lsdException w:name="Grid Table 7 Colorful" w:uiPriority="52"/>
+    <w:lsdException w:name="Grid Table 1 Light Accent 1" w:uiPriority="46"/>
+    <w:lsdException w:name="Grid Table 2 Accent 1" w:uiPriority="47"/>
+    <w:lsdException w:name="Grid Table 3 Accent 1" w:uiPriority="48"/>
+    <w:lsdException w:name="Grid Table 4 Accent 1" w:uiPriority="49"/>
+    <w:lsdException w:name="Grid Table 5 Dark Accent 1" w:uiPriority="50"/>
+    <w:lsdException w:name="Grid Table 6 Colorful Accent 1" w:uiPriority="51"/>
+    <w:lsdException w:name="Grid Table 7 Colorful Accent 1" w:uiPriority="52"/>
+    <w:lsdException w:name="Grid Table 1 Light Accent 2" w:uiPriority="46"/>
+    <w:lsdException w:name="Grid Table 2 Accent 2" w:uiPriority="47"/>
+    <w:lsdException w:name="Grid Table 3 Accent 2" w:uiPriority="48"/>
+    <w:lsdException w:name="Grid Table 4 Accent 2" w:uiPriority="49"/>
+    <w:lsdException w:name="Grid Table 5 Dark Accent 2" w:uiPriority="50"/>
+    <w:lsdException w:name="Grid Table 6 Colorful Accent 2" w:uiPriority="51"/>
+    <w:lsdException w:name="Grid Table 7 Colorful Accent 2" w:uiPriority="52"/>
+    <w:lsdException w:name="Grid Table 1 Light Accent 3" w:uiPriority="46"/>
+    <w:lsdException w:name="Grid Table 2 Accent 3" w:uiPriority="47"/>
+    <w:lsdException w:name="Grid Table 3 Accent 3" w:uiPriority="48"/>
+    <w:lsdException w:name="Grid Table 4 Accent 3" w:uiPriority="49"/>
+    <w:lsdException w:name="Grid Table 5 Dark Accent 3" w:uiPriority="50"/>
+    <w:lsdException w:name="Grid Table 6 Colorful Accent 3" w:uiPriority="51"/>
+    <w:lsdException w:name="Grid Table 7 Colorful Accent 3" w:uiPriority="52"/>
+    <w:lsdException w:name="Grid Table 1 Light Accent 4" w:uiPriority="46"/>
+    <w:lsdException w:name="Grid Table 2 Accent 4" w:uiPriority="47"/>
+    <w:lsdException w:name="Grid Table 3 Accent 4" w:uiPriority="48"/>
+    <w:lsdException w:name="Grid Table 4 Accent 4" w:uiPriority="49"/>
+    <w:lsdException w:name="Grid Table 5 Dark Accent 4" w:uiPriority="50"/>
+    <w:lsdException w:name="Grid Table 6 Colorful Accent 4" w:uiPriority="51"/>
+    <w:lsdException w:name="Grid Table 7 Colorful Accent 4" w:uiPriority="52"/>
+    <w:lsdException w:name="Grid Table 1 Light Accent 5" w:uiPriority="46"/>
+    <w:lsdException w:name="Grid Table 2 Accent 5" w:uiPriority="47"/>
+    <w:lsdException w:name="Grid Table 3 Accent 5" w:uiPriority="48"/>
+    <w:lsdException w:name="Grid Table 4 Accent 5" w:uiPriority="49"/>
+    <w:lsdException w:name="Grid Table 5 Dark Accent 5" w:uiPriority="50"/>
+    <w:lsdException w:name="Grid Table 6 Colorful Accent 5" w:uiPriority="51"/>
+    <w:lsdException w:name="Grid Table 7 Colorful Accent 5" w:uiPriority="52"/>
+    <w:lsdException w:name="Grid Table 1 Light Accent 6" w:uiPriority="46"/>
+    <w:lsdException w:name="Grid Table 2 Accent 6" w:uiPriority="47"/>
+    <w:lsdException w:name="Grid Table 3 Accent 6" w:uiPriority="48"/>
+    <w:lsdException w:name="Grid Table 4 Accent 6" w:uiPriority="49"/>
+    <w:lsdException w:name="Grid Table 5 Dark Accent 6" w:uiPriority="50"/>
+    <w:lsdException w:name="Grid Table 6 Colorful Accent 6" w:uiPriority="51"/>
+    <w:lsdException w:name="Grid Table 7 Colorful Accent 6" w:uiPriority="52"/>
+    <w:lsdException w:name="List Table 1 Light" w:uiPriority="46"/>
+    <w:lsdException w:name="List Table 2" w:uiPriority="47"/>
+    <w:lsdException w:name="List Table 3" w:uiPriority="48"/>
+    <w:lsdException w:name="List Table 4" w:uiPriority="49"/>
+    <w:lsdException w:name="List Table 5 Dark" w:uiPriority="50"/>
+    <w:lsdException w:name="List Table 6 Colorful" w:uiPriority="51"/>
+    <w:lsdException w:name="List Table 7 Colorful" w:uiPriority="52"/>
+    <w:lsdException w:name="List Table 1 Light Accent 1" w:uiPriority="46"/>
+    <w:lsdException w:name="List Table 2 Accent 1" w:uiPriority="47"/>
+    <w:lsdException w:name="List Table 3 Accent 1" w:uiPriority="48"/>
+    <w:lsdException w:name="List Table 4 Accent 1" w:uiPriority="49"/>
+    <w:lsdException w:name="List Table 5 Dark Accent 1" w:uiPriority="50"/>
+    <w:lsdException w:name="List Table 6 Colorful Accent 1" w:uiPriority="51"/>
+    <w:lsdException w:name="List Table 7 Colorful Accent 1" w:uiPriority="52"/>
+    <w:lsdException w:name="List Table 1 Light Accent 2" w:uiPriority="46"/>
+    <w:lsdException w:name="List Table 2 Accent 2" w:uiPriority="47"/>
+    <w:lsdException w:name="List Table 3 Accent 2" w:uiPriority="48"/>
+    <w:lsdException w:name="List Table 4 Accent 2" w:uiPriority="49"/>
+    <w:lsdException w:name="List Table 5 Dark Accent 2" w:uiPriority="50"/>
+    <w:lsdException w:name="List Table 6 Colorful Accent 2" w:uiPriority="51"/>
+    <w:lsdException w:name="List Table 7 Colorful Accent 2" w:uiPriority="52"/>
+    <w:lsdException w:name="List Table 1 Light Accent 3" w:uiPriority="46"/>
+    <w:lsdException w:name="List Table 2 Accent 3" w:uiPriority="47"/>
+    <w:lsdException w:name="List Table 3 Accent 3" w:uiPriority="48"/>
+    <w:lsdException w:name="List Table 4 Accent 3" w:uiPriority="49"/>
+    <w:lsdException w:name="List Table 5 Dark Accent 3" w:uiPriority="50"/>
+    <w:lsdException w:name="List Table 6 Colorful Accent 3" w:uiPriority="51"/>
+    <w:lsdException w:name="List Table 7 Colorful Accent 3" w:uiPriority="52"/>
+    <w:lsdException w:name="List Table 1 Light Accent 4" w:uiPriority="46"/>
+    <w:lsdException w:name="List Table 2 Accent 4" w:uiPriority="47"/>
+    <w:lsdException w:name="List Table 3 Accent 4" w:uiPriority="48"/>
+    <w:lsdException w:name="List Table 4 Accent 4" w:uiPriority="49"/>
+    <w:lsdException w:name="List Table 5 Dark Accent 4" w:uiPriority="50"/>
+    <w:lsdException w:name="List Table 6 Colorful Accent 4" w:uiPriority="51"/>
+    <w:lsdException w:name="List Table 7 Colorful Accent 4" w:uiPriority="52"/>
+    <w:lsdException w:name="List Table 1 Light Accent 5" w:uiPriority="46"/>
+    <w:lsdException w:name="List Table 2 Accent 5" w:uiPriority="47"/>
+    <w:lsdException w:name="List Table 3 Accent 5" w:uiPriority="48"/>
+    <w:lsdException w:name="List Table 4 Accent 5" w:uiPriority="49"/>
+    <w:lsdException w:name="List Table 5 Dark Accent 5" w:uiPriority="50"/>
+    <w:lsdException w:name="List Table 6 Colorful Accent 5" w:uiPriority="51"/>
+    <w:lsdException w:name="List Table 7 Colorful Accent 5" w:uiPriority="52"/>
+    <w:lsdException w:name="List Table 1 Light Accent 6" w:uiPriority="46"/>
+    <w:lsdException w:name="List Table 2 Accent 6" w:uiPriority="47"/>
+    <w:lsdException w:name="List Table 3 Accent 6" w:uiPriority="48"/>
+    <w:lsdException w:name="List Table 4 Accent 6" w:uiPriority="49"/>
+    <w:lsdException w:name="List Table 5 Dark Accent 6" w:uiPriority="50"/>
+    <w:lsdException w:name="List Table 6 Colorful Accent 6" w:uiPriority="51"/>
+    <w:lsdException w:name="List Table 7 Colorful Accent 6" w:uiPriority="52"/>
+    <w:lsdException w:name="Mention" w:semiHidden="1" w:unhideWhenUsed="1"/>
+    <w:lsdException w:name="Smart Hyperlink" w:semiHidden="1" w:unhideWhenUsed="1"/>
+    <w:lsdException w:name="Hashtag" w:semiHidden="1" w:unhideWhenUsed="1"/>
+    <w:lsdException w:name="Unresolved Mention" w:semiHidden="1" w:unhideWhenUsed="1"/>
   </w:latentStyles>
   <w:style w:type="paragraph" w:default="1" w:styleId="Normal">
     <w:name w:val="Normal"/>
@@ -2866,9 +3170,6 @@
       <w:widowControl w:val="0"/>
       <w:spacing w:line="240" w:lineRule="atLeast"/>
     </w:pPr>
-    <w:rPr>
-      <w:lang w:val="en-US" w:eastAsia="en-US"/>
-    </w:rPr>
   </w:style>
   <w:style w:type="paragraph" w:styleId="Heading1">
     <w:name w:val="heading 1"/>
@@ -3048,7 +3349,6 @@
     <w:uiPriority w:val="99"/>
     <w:semiHidden/>
     <w:unhideWhenUsed/>
-    <w:qFormat/>
     <w:tblPr>
       <w:tblInd w:w="0" w:type="dxa"/>
       <w:tblCellMar>
@@ -3324,7 +3624,6 @@
   </w:style>
   <w:style w:type="character" w:styleId="FootnoteReference">
     <w:name w:val="footnote reference"/>
-    <w:basedOn w:val="DefaultParagraphFont"/>
     <w:semiHidden/>
     <w:rsid w:val="008C4393"/>
     <w:rPr>
@@ -3446,7 +3745,6 @@
   </w:style>
   <w:style w:type="character" w:styleId="Hyperlink">
     <w:name w:val="Hyperlink"/>
-    <w:basedOn w:val="DefaultParagraphFont"/>
     <w:semiHidden/>
     <w:rsid w:val="008C4393"/>
     <w:rPr>
@@ -3503,7 +3801,6 @@
   </w:style>
   <w:style w:type="character" w:customStyle="1" w:styleId="BalloonTextChar">
     <w:name w:val="Balloon Text Char"/>
-    <w:basedOn w:val="DefaultParagraphFont"/>
     <w:link w:val="BalloonText"/>
     <w:uiPriority w:val="99"/>
     <w:semiHidden/>

</xml_diff>